<commit_message>
Product backolg updated. Spritn 12 updated
</commit_message>
<xml_diff>
--- a/documentation/Product Backlog/7174 - Product backlog.docx
+++ b/documentation/Product Backlog/7174 - Product backlog.docx
@@ -11793,6 +11793,38 @@
           <w:p>
             <w:pPr>
               <w:pStyle w:val="Prrafodelista"/>
+              <w:numPr>
+                <w:ilvl w:val="0"/>
+                <w:numId w:val="8"/>
+              </w:numPr>
+            </w:pPr>
+            <w:r>
+              <w:t>M</w:t>
+            </w:r>
+            <w:r>
+              <w:t>odularidad dividiendo funciones/clases grandes en componentes más pequeños y reutilizables.</w:t>
+            </w:r>
+          </w:p>
+          <w:p>
+            <w:pPr>
+              <w:pStyle w:val="Prrafodelista"/>
+              <w:numPr>
+                <w:ilvl w:val="0"/>
+                <w:numId w:val="8"/>
+              </w:numPr>
+            </w:pPr>
+            <w:r>
+              <w:t>Todo el proyecto debe seguir la arquitectura MVVM.</w:t>
+            </w:r>
+          </w:p>
+          <w:p>
+            <w:pPr>
+              <w:pStyle w:val="Prrafodelista"/>
+            </w:pPr>
+          </w:p>
+          <w:p>
+            <w:pPr>
+              <w:pStyle w:val="Prrafodelista"/>
             </w:pPr>
             <w:r>
               <w:t xml:space="preserve"> </w:t>
@@ -12176,6 +12208,7 @@
               </w:numPr>
             </w:pPr>
             <w:r>
+              <w:lastRenderedPageBreak/>
               <w:t xml:space="preserve">El conocimiento adquirido debe ser aplicado en la implementación de cada funcionalidad del sistema. </w:t>
             </w:r>
           </w:p>
@@ -12196,6 +12229,7 @@
               </w:rPr>
             </w:pPr>
             <w:r>
+              <w:lastRenderedPageBreak/>
               <w:t xml:space="preserve">Valor: </w:t>
             </w:r>
           </w:p>
@@ -12295,7 +12329,6 @@
                 <w:b/>
                 <w:bCs/>
               </w:rPr>
-              <w:lastRenderedPageBreak/>
               <w:t xml:space="preserve">Identificador de la historia. </w:t>
             </w:r>
           </w:p>
@@ -13981,6 +14014,7 @@
               </w:tabs>
             </w:pPr>
             <w:r>
+              <w:lastRenderedPageBreak/>
               <w:t xml:space="preserve">Historia técnica #002 </w:t>
             </w:r>
           </w:p>
@@ -14280,7 +14314,6 @@
               </w:tabs>
             </w:pPr>
             <w:r>
-              <w:lastRenderedPageBreak/>
               <w:t xml:space="preserve">Historias de usuario #011  </w:t>
             </w:r>
           </w:p>
@@ -14680,7 +14713,10 @@
               </w:tabs>
             </w:pPr>
             <w:r>
-              <w:t xml:space="preserve">Pendiente </w:t>
+              <w:t>Completado</w:t>
+            </w:r>
+            <w:r>
+              <w:t xml:space="preserve"> </w:t>
             </w:r>
           </w:p>
         </w:tc>
@@ -14730,6 +14766,7 @@
         <w:tc>
           <w:tcPr>
             <w:tcW w:w="1519" w:type="dxa"/>
+            <w:shd w:val="clear" w:color="auto" w:fill="0B769F" w:themeFill="accent4" w:themeFillShade="BF"/>
           </w:tcPr>
           <w:p>
             <w:pPr>
@@ -14738,13 +14775,14 @@
               </w:tabs>
             </w:pPr>
             <w:r>
-              <w:t xml:space="preserve">Historias de usuario #013  </w:t>
+              <w:t xml:space="preserve">Historia técnica #005  </w:t>
             </w:r>
           </w:p>
         </w:tc>
         <w:tc>
           <w:tcPr>
             <w:tcW w:w="2030" w:type="dxa"/>
+            <w:shd w:val="clear" w:color="auto" w:fill="0B769F" w:themeFill="accent4" w:themeFillShade="BF"/>
           </w:tcPr>
           <w:p>
             <w:pPr>
@@ -14753,22 +14791,14 @@
               </w:tabs>
             </w:pPr>
             <w:r>
-              <w:t>Generación de reportes</w:t>
-            </w:r>
-            <w:r>
-              <w:t xml:space="preserve"> (</w:t>
-            </w:r>
-            <w:r>
-              <w:t>RF-16</w:t>
-            </w:r>
-            <w:r>
-              <w:t>)</w:t>
+              <w:t>Refactorización del código</w:t>
             </w:r>
           </w:p>
         </w:tc>
         <w:tc>
           <w:tcPr>
             <w:tcW w:w="812" w:type="dxa"/>
+            <w:shd w:val="clear" w:color="auto" w:fill="0B769F" w:themeFill="accent4" w:themeFillShade="BF"/>
             <w:vAlign w:val="center"/>
           </w:tcPr>
           <w:p>
@@ -14786,13 +14816,14 @@
                 <w:rFonts w:ascii="Aptos" w:hAnsi="Aptos"/>
                 <w:color w:val="000000"/>
               </w:rPr>
-              <w:t>7h</w:t>
+              <w:t>14h</w:t>
             </w:r>
           </w:p>
         </w:tc>
         <w:tc>
           <w:tcPr>
             <w:tcW w:w="1021" w:type="dxa"/>
+            <w:shd w:val="clear" w:color="auto" w:fill="0B769F" w:themeFill="accent4" w:themeFillShade="BF"/>
           </w:tcPr>
           <w:p>
             <w:pPr>
@@ -14811,6 +14842,7 @@
         <w:tc>
           <w:tcPr>
             <w:tcW w:w="1276" w:type="dxa"/>
+            <w:shd w:val="clear" w:color="auto" w:fill="0B769F" w:themeFill="accent4" w:themeFillShade="BF"/>
           </w:tcPr>
           <w:p>
             <w:pPr>
@@ -14819,13 +14851,14 @@
               </w:tabs>
             </w:pPr>
             <w:r>
-              <w:t>Pendiente</w:t>
+              <w:t>Completado</w:t>
             </w:r>
           </w:p>
         </w:tc>
         <w:tc>
           <w:tcPr>
             <w:tcW w:w="1134" w:type="dxa"/>
+            <w:shd w:val="clear" w:color="auto" w:fill="0B769F" w:themeFill="accent4" w:themeFillShade="BF"/>
           </w:tcPr>
           <w:p>
             <w:pPr>
@@ -14842,141 +14875,14 @@
                 <w:b/>
                 <w:bCs/>
               </w:rPr>
-              <w:t>2</w:t>
+              <w:t>1</w:t>
             </w:r>
           </w:p>
         </w:tc>
         <w:tc>
           <w:tcPr>
             <w:tcW w:w="1558" w:type="dxa"/>
-          </w:tcPr>
-          <w:p>
-            <w:pPr>
-              <w:tabs>
-                <w:tab w:val="left" w:pos="3600"/>
-              </w:tabs>
-              <w:rPr>
-                <w:b/>
-                <w:bCs/>
-              </w:rPr>
-            </w:pPr>
-          </w:p>
-        </w:tc>
-      </w:tr>
-      <w:tr>
-        <w:tc>
-          <w:tcPr>
-            <w:tcW w:w="1519" w:type="dxa"/>
-          </w:tcPr>
-          <w:p>
-            <w:pPr>
-              <w:tabs>
-                <w:tab w:val="left" w:pos="3600"/>
-              </w:tabs>
-            </w:pPr>
-            <w:r>
-              <w:t xml:space="preserve">Historia técnica #005  </w:t>
-            </w:r>
-          </w:p>
-        </w:tc>
-        <w:tc>
-          <w:tcPr>
-            <w:tcW w:w="2030" w:type="dxa"/>
-          </w:tcPr>
-          <w:p>
-            <w:pPr>
-              <w:tabs>
-                <w:tab w:val="left" w:pos="3600"/>
-              </w:tabs>
-            </w:pPr>
-            <w:r>
-              <w:t>Refactorización del código</w:t>
-            </w:r>
-          </w:p>
-        </w:tc>
-        <w:tc>
-          <w:tcPr>
-            <w:tcW w:w="812" w:type="dxa"/>
-            <w:vAlign w:val="center"/>
-          </w:tcPr>
-          <w:p>
-            <w:pPr>
-              <w:tabs>
-                <w:tab w:val="left" w:pos="3600"/>
-              </w:tabs>
-              <w:rPr>
-                <w:rFonts w:ascii="Aptos" w:hAnsi="Aptos"/>
-                <w:color w:val="000000"/>
-              </w:rPr>
-            </w:pPr>
-            <w:r>
-              <w:rPr>
-                <w:rFonts w:ascii="Aptos" w:hAnsi="Aptos"/>
-                <w:color w:val="000000"/>
-              </w:rPr>
-              <w:t>14h</w:t>
-            </w:r>
-          </w:p>
-        </w:tc>
-        <w:tc>
-          <w:tcPr>
-            <w:tcW w:w="1021" w:type="dxa"/>
-          </w:tcPr>
-          <w:p>
-            <w:pPr>
-              <w:tabs>
-                <w:tab w:val="left" w:pos="3600"/>
-              </w:tabs>
-            </w:pPr>
-            <w:r>
-              <w:t>1</w:t>
-            </w:r>
-            <w:r>
-              <w:t>3</w:t>
-            </w:r>
-          </w:p>
-        </w:tc>
-        <w:tc>
-          <w:tcPr>
-            <w:tcW w:w="1276" w:type="dxa"/>
-          </w:tcPr>
-          <w:p>
-            <w:pPr>
-              <w:tabs>
-                <w:tab w:val="left" w:pos="3600"/>
-              </w:tabs>
-            </w:pPr>
-            <w:r>
-              <w:t xml:space="preserve">Pendiente </w:t>
-            </w:r>
-          </w:p>
-        </w:tc>
-        <w:tc>
-          <w:tcPr>
-            <w:tcW w:w="1134" w:type="dxa"/>
-          </w:tcPr>
-          <w:p>
-            <w:pPr>
-              <w:tabs>
-                <w:tab w:val="left" w:pos="3600"/>
-              </w:tabs>
-              <w:rPr>
-                <w:b/>
-                <w:bCs/>
-              </w:rPr>
-            </w:pPr>
-            <w:r>
-              <w:rPr>
-                <w:b/>
-                <w:bCs/>
-              </w:rPr>
-              <w:t>1</w:t>
-            </w:r>
-          </w:p>
-        </w:tc>
-        <w:tc>
-          <w:tcPr>
-            <w:tcW w:w="1558" w:type="dxa"/>
+            <w:shd w:val="clear" w:color="auto" w:fill="0B769F" w:themeFill="accent4" w:themeFillShade="BF"/>
           </w:tcPr>
           <w:p>
             <w:pPr>

</xml_diff>

<commit_message>
Product backlog updated, sprint 12 modified
</commit_message>
<xml_diff>
--- a/documentation/Product Backlog/7174 - Product backlog.docx
+++ b/documentation/Product Backlog/7174 - Product backlog.docx
@@ -6779,7 +6779,6 @@
                 <w:lang w:eastAsia="es-VE"/>
               </w:rPr>
             </w:pPr>
-            <w:proofErr w:type="spellStart"/>
             <w:r>
               <w:rPr>
                 <w:rFonts w:eastAsia="Times New Roman" w:cs="Arial"/>
@@ -6791,7 +6790,6 @@
               </w:rPr>
               <w:t>Fecha</w:t>
             </w:r>
-            <w:proofErr w:type="spellEnd"/>
           </w:p>
         </w:tc>
         <w:tc>
@@ -6812,7 +6810,6 @@
                 <w:lang w:eastAsia="es-VE"/>
               </w:rPr>
             </w:pPr>
-            <w:proofErr w:type="spellStart"/>
             <w:r>
               <w:rPr>
                 <w:rFonts w:eastAsia="Times New Roman" w:cs="Arial"/>
@@ -6824,7 +6821,6 @@
               </w:rPr>
               <w:t>Versión</w:t>
             </w:r>
-            <w:proofErr w:type="spellEnd"/>
           </w:p>
         </w:tc>
         <w:tc>
@@ -6907,7 +6903,6 @@
                 <w:lang w:eastAsia="es-VE"/>
               </w:rPr>
             </w:pPr>
-            <w:proofErr w:type="spellStart"/>
             <w:r>
               <w:rPr>
                 <w:rFonts w:eastAsia="Times New Roman" w:cs="Arial"/>
@@ -6919,7 +6914,6 @@
               </w:rPr>
               <w:t>Descripción</w:t>
             </w:r>
-            <w:proofErr w:type="spellEnd"/>
           </w:p>
         </w:tc>
       </w:tr>
@@ -7032,10 +7026,99 @@
                 <w:szCs w:val="20"/>
                 <w:lang w:eastAsia="es-VE"/>
               </w:rPr>
-              <w:t xml:space="preserve">é Luis </w:t>
-            </w:r>
-            <w:proofErr w:type="spellStart"/>
-            <w:r>
+              <w:t>é Luis Guamán</w:t>
+            </w:r>
+          </w:p>
+        </w:tc>
+        <w:tc>
+          <w:tcPr>
+            <w:tcW w:w="1843" w:type="dxa"/>
+          </w:tcPr>
+          <w:p>
+            <w:pPr>
+              <w:spacing w:after="0" w:line="240" w:lineRule="auto"/>
+              <w:jc w:val="center"/>
+              <w:rPr>
+                <w:rFonts w:eastAsia="Times New Roman" w:cs="Arial"/>
+                <w:bCs/>
+                <w:color w:val="000000"/>
+                <w:sz w:val="20"/>
+                <w:szCs w:val="20"/>
+                <w:lang w:val="es-EC" w:eastAsia="es-VE"/>
+              </w:rPr>
+            </w:pPr>
+            <w:r>
+              <w:rPr>
+                <w:rFonts w:eastAsia="Times New Roman" w:cs="Arial"/>
+                <w:bCs/>
+                <w:color w:val="000000"/>
+                <w:sz w:val="20"/>
+                <w:szCs w:val="20"/>
+                <w:lang w:val="es-EC" w:eastAsia="es-VE"/>
+              </w:rPr>
+              <w:t>Escuela Superior Politécnica de Chimborazo</w:t>
+            </w:r>
+          </w:p>
+        </w:tc>
+        <w:tc>
+          <w:tcPr>
+            <w:tcW w:w="2992" w:type="dxa"/>
+          </w:tcPr>
+          <w:p>
+            <w:pPr>
+              <w:spacing w:after="0" w:line="240" w:lineRule="auto"/>
+              <w:jc w:val="center"/>
+              <w:rPr>
+                <w:rFonts w:eastAsia="Times New Roman" w:cs="Arial"/>
+                <w:bCs/>
+                <w:color w:val="000000"/>
+                <w:sz w:val="20"/>
+                <w:szCs w:val="20"/>
+                <w:lang w:val="es-EC" w:eastAsia="es-VE"/>
+              </w:rPr>
+            </w:pPr>
+            <w:r>
+              <w:rPr>
+                <w:rFonts w:eastAsia="Times New Roman" w:cs="Arial"/>
+                <w:bCs/>
+                <w:color w:val="000000"/>
+                <w:sz w:val="20"/>
+                <w:szCs w:val="20"/>
+                <w:lang w:val="es-EC" w:eastAsia="es-VE"/>
+              </w:rPr>
+              <w:t>Documento inicial de requerimientos para el proyecto “</w:t>
+            </w:r>
+            <w:r>
+              <w:rPr>
+                <w:rFonts w:eastAsia="Times New Roman" w:cs="Arial"/>
+                <w:color w:val="000000"/>
+                <w:lang w:val="es-EC" w:eastAsia="es-VE"/>
+              </w:rPr>
+              <w:t>Plataforma de Transporte</w:t>
+            </w:r>
+            <w:r>
+              <w:rPr>
+                <w:rFonts w:eastAsia="Times New Roman" w:cs="Arial"/>
+                <w:bCs/>
+                <w:color w:val="000000"/>
+                <w:sz w:val="20"/>
+                <w:szCs w:val="20"/>
+                <w:lang w:val="es-EC" w:eastAsia="es-VE"/>
+              </w:rPr>
+              <w:t>”</w:t>
+            </w:r>
+          </w:p>
+        </w:tc>
+      </w:tr>
+      <w:tr>
+        <w:tc>
+          <w:tcPr>
+            <w:tcW w:w="1085" w:type="dxa"/>
+          </w:tcPr>
+          <w:p>
+            <w:pPr>
+              <w:spacing w:after="0" w:line="240" w:lineRule="auto"/>
+              <w:jc w:val="center"/>
               <w:rPr>
                 <w:rFonts w:eastAsia="Times New Roman" w:cs="Arial"/>
                 <w:bCs/>
@@ -7044,100 +7127,8 @@
                 <w:szCs w:val="20"/>
                 <w:lang w:eastAsia="es-VE"/>
               </w:rPr>
-              <w:t>Guamán</w:t>
-            </w:r>
-            <w:proofErr w:type="spellEnd"/>
-          </w:p>
-        </w:tc>
-        <w:tc>
-          <w:tcPr>
-            <w:tcW w:w="1843" w:type="dxa"/>
-          </w:tcPr>
-          <w:p>
-            <w:pPr>
-              <w:spacing w:after="0" w:line="240" w:lineRule="auto"/>
-              <w:jc w:val="center"/>
-              <w:rPr>
-                <w:rFonts w:eastAsia="Times New Roman" w:cs="Arial"/>
-                <w:bCs/>
-                <w:color w:val="000000"/>
-                <w:sz w:val="20"/>
-                <w:szCs w:val="20"/>
-                <w:lang w:val="es-EC" w:eastAsia="es-VE"/>
-              </w:rPr>
-            </w:pPr>
-            <w:r>
-              <w:rPr>
-                <w:rFonts w:eastAsia="Times New Roman" w:cs="Arial"/>
-                <w:bCs/>
-                <w:color w:val="000000"/>
-                <w:sz w:val="20"/>
-                <w:szCs w:val="20"/>
-                <w:lang w:val="es-EC" w:eastAsia="es-VE"/>
-              </w:rPr>
-              <w:t>Escuela Superior Politécnica de Chimborazo</w:t>
-            </w:r>
-          </w:p>
-        </w:tc>
-        <w:tc>
-          <w:tcPr>
-            <w:tcW w:w="2992" w:type="dxa"/>
-          </w:tcPr>
-          <w:p>
-            <w:pPr>
-              <w:spacing w:after="0" w:line="240" w:lineRule="auto"/>
-              <w:jc w:val="center"/>
-              <w:rPr>
-                <w:rFonts w:eastAsia="Times New Roman" w:cs="Arial"/>
-                <w:bCs/>
-                <w:color w:val="000000"/>
-                <w:sz w:val="20"/>
-                <w:szCs w:val="20"/>
-                <w:lang w:val="es-EC" w:eastAsia="es-VE"/>
-              </w:rPr>
-            </w:pPr>
-            <w:r>
-              <w:rPr>
-                <w:rFonts w:eastAsia="Times New Roman" w:cs="Arial"/>
-                <w:bCs/>
-                <w:color w:val="000000"/>
-                <w:sz w:val="20"/>
-                <w:szCs w:val="20"/>
-                <w:lang w:val="es-EC" w:eastAsia="es-VE"/>
-              </w:rPr>
-              <w:t>Documento inicial de requerimientos para el proyecto “</w:t>
-            </w:r>
-            <w:r>
-              <w:rPr>
-                <w:rFonts w:eastAsia="Times New Roman" w:cs="Arial"/>
-                <w:color w:val="000000"/>
-                <w:lang w:val="es-EC" w:eastAsia="es-VE"/>
-              </w:rPr>
-              <w:t>Plataforma de Transporte</w:t>
-            </w:r>
-            <w:r>
-              <w:rPr>
-                <w:rFonts w:eastAsia="Times New Roman" w:cs="Arial"/>
-                <w:bCs/>
-                <w:color w:val="000000"/>
-                <w:sz w:val="20"/>
-                <w:szCs w:val="20"/>
-                <w:lang w:val="es-EC" w:eastAsia="es-VE"/>
-              </w:rPr>
-              <w:t>”</w:t>
-            </w:r>
-          </w:p>
-        </w:tc>
-      </w:tr>
-      <w:tr>
-        <w:tc>
-          <w:tcPr>
-            <w:tcW w:w="1085" w:type="dxa"/>
-          </w:tcPr>
-          <w:p>
-            <w:pPr>
-              <w:spacing w:after="0" w:line="240" w:lineRule="auto"/>
-              <w:jc w:val="center"/>
+            </w:pPr>
+            <w:r>
               <w:rPr>
                 <w:rFonts w:eastAsia="Times New Roman" w:cs="Arial"/>
                 <w:bCs/>
@@ -7146,8 +7137,18 @@
                 <w:szCs w:val="20"/>
                 <w:lang w:eastAsia="es-VE"/>
               </w:rPr>
-            </w:pPr>
-            <w:r>
+              <w:t>01-01-2025</w:t>
+            </w:r>
+          </w:p>
+        </w:tc>
+        <w:tc>
+          <w:tcPr>
+            <w:tcW w:w="1183" w:type="dxa"/>
+          </w:tcPr>
+          <w:p>
+            <w:pPr>
+              <w:spacing w:after="0" w:line="240" w:lineRule="auto"/>
+              <w:jc w:val="center"/>
               <w:rPr>
                 <w:rFonts w:eastAsia="Times New Roman" w:cs="Arial"/>
                 <w:bCs/>
@@ -7156,18 +7157,8 @@
                 <w:szCs w:val="20"/>
                 <w:lang w:eastAsia="es-VE"/>
               </w:rPr>
-              <w:t>01-01-2025</w:t>
-            </w:r>
-          </w:p>
-        </w:tc>
-        <w:tc>
-          <w:tcPr>
-            <w:tcW w:w="1183" w:type="dxa"/>
-          </w:tcPr>
-          <w:p>
-            <w:pPr>
-              <w:spacing w:after="0" w:line="240" w:lineRule="auto"/>
-              <w:jc w:val="center"/>
+            </w:pPr>
+            <w:r>
               <w:rPr>
                 <w:rFonts w:eastAsia="Times New Roman" w:cs="Arial"/>
                 <w:bCs/>
@@ -7176,8 +7167,18 @@
                 <w:szCs w:val="20"/>
                 <w:lang w:eastAsia="es-VE"/>
               </w:rPr>
-            </w:pPr>
-            <w:r>
+              <w:t>3</w:t>
+            </w:r>
+          </w:p>
+        </w:tc>
+        <w:tc>
+          <w:tcPr>
+            <w:tcW w:w="1843" w:type="dxa"/>
+          </w:tcPr>
+          <w:p>
+            <w:pPr>
+              <w:spacing w:after="0" w:line="240" w:lineRule="auto"/>
+              <w:jc w:val="center"/>
               <w:rPr>
                 <w:rFonts w:eastAsia="Times New Roman" w:cs="Arial"/>
                 <w:bCs/>
@@ -7186,18 +7187,8 @@
                 <w:szCs w:val="20"/>
                 <w:lang w:eastAsia="es-VE"/>
               </w:rPr>
-              <w:t>3</w:t>
-            </w:r>
-          </w:p>
-        </w:tc>
-        <w:tc>
-          <w:tcPr>
-            <w:tcW w:w="1843" w:type="dxa"/>
-          </w:tcPr>
-          <w:p>
-            <w:pPr>
-              <w:spacing w:after="0" w:line="240" w:lineRule="auto"/>
-              <w:jc w:val="center"/>
+            </w:pPr>
+            <w:r>
               <w:rPr>
                 <w:rFonts w:eastAsia="Times New Roman" w:cs="Arial"/>
                 <w:bCs/>
@@ -7206,31 +7197,8 @@
                 <w:szCs w:val="20"/>
                 <w:lang w:eastAsia="es-VE"/>
               </w:rPr>
-            </w:pPr>
-            <w:r>
-              <w:rPr>
-                <w:rFonts w:eastAsia="Times New Roman" w:cs="Arial"/>
-                <w:bCs/>
-                <w:color w:val="000000"/>
-                <w:sz w:val="20"/>
-                <w:szCs w:val="20"/>
-                <w:lang w:eastAsia="es-VE"/>
-              </w:rPr>
-              <w:t xml:space="preserve">José Luis </w:t>
-            </w:r>
-            <w:proofErr w:type="spellStart"/>
-            <w:r>
-              <w:rPr>
-                <w:rFonts w:eastAsia="Times New Roman" w:cs="Arial"/>
-                <w:bCs/>
-                <w:color w:val="000000"/>
-                <w:sz w:val="20"/>
-                <w:szCs w:val="20"/>
-                <w:lang w:eastAsia="es-VE"/>
-              </w:rPr>
-              <w:t>Guamán</w:t>
-            </w:r>
-            <w:proofErr w:type="spellEnd"/>
+              <w:t>José Luis Guamán</w:t>
+            </w:r>
           </w:p>
         </w:tc>
         <w:tc>
@@ -7587,15 +7555,7 @@
               </w:numPr>
             </w:pPr>
             <w:r>
-              <w:t xml:space="preserve">El pasajero puede proporcionar el SMS para corroborar que se sea su </w:t>
-            </w:r>
-            <w:proofErr w:type="spellStart"/>
-            <w:r>
-              <w:t>numero</w:t>
-            </w:r>
-            <w:proofErr w:type="spellEnd"/>
-            <w:r>
-              <w:t xml:space="preserve"> de celular.</w:t>
+              <w:t>El pasajero puede proporcionar el SMS para corroborar que se sea su numero de celular.</w:t>
             </w:r>
           </w:p>
           <w:p>
@@ -7607,15 +7567,7 @@
               </w:numPr>
             </w:pPr>
             <w:r>
-              <w:t xml:space="preserve">Si es la primera vez que el pasajero utiliza la </w:t>
-            </w:r>
-            <w:proofErr w:type="gramStart"/>
-            <w:r>
-              <w:t>app</w:t>
-            </w:r>
-            <w:proofErr w:type="gramEnd"/>
-            <w:r>
-              <w:t xml:space="preserve"> se le desplegara una pantalla para proporcionar sus datos como nombre e imagen de perfil.</w:t>
+              <w:t>Si es la primera vez que el pasajero utiliza la app se le desplegara una pantalla para proporcionar sus datos como nombre e imagen de perfil.</w:t>
             </w:r>
           </w:p>
           <w:p>
@@ -7627,23 +7579,7 @@
               </w:numPr>
             </w:pPr>
             <w:r>
-              <w:t xml:space="preserve">Si el usuario inicia la </w:t>
-            </w:r>
-            <w:proofErr w:type="gramStart"/>
-            <w:r>
-              <w:t>app</w:t>
-            </w:r>
-            <w:proofErr w:type="gramEnd"/>
-            <w:r>
-              <w:t xml:space="preserve"> pero tiene datos registrado se le redirigirá directamente a la </w:t>
-            </w:r>
-            <w:proofErr w:type="spellStart"/>
-            <w:r>
-              <w:t>pagina</w:t>
-            </w:r>
-            <w:proofErr w:type="spellEnd"/>
-            <w:r>
-              <w:t xml:space="preserve"> de inicio.</w:t>
+              <w:t>Si el usuario inicia la app pero tiene datos registrado se le redirigirá directamente a la pagina de inicio.</w:t>
             </w:r>
           </w:p>
         </w:tc>
@@ -7761,16 +7697,11 @@
               <w:t>, quiero</w:t>
             </w:r>
             <w:r>
-              <w:t xml:space="preserve"> iniciar sesión usando mi correo electrónico </w:t>
-            </w:r>
-            <w:proofErr w:type="gramStart"/>
-            <w:r>
-              <w:t xml:space="preserve">y </w:t>
+              <w:t xml:space="preserve"> iniciar sesión usando mi correo electrónico y </w:t>
             </w:r>
             <w:r>
               <w:t xml:space="preserve"> registrar</w:t>
             </w:r>
-            <w:proofErr w:type="gramEnd"/>
             <w:r>
               <w:t xml:space="preserve"> conductore</w:t>
             </w:r>
@@ -7871,15 +7802,7 @@
               <w:t>conductor</w:t>
             </w:r>
             <w:r>
-              <w:t xml:space="preserve"> en la </w:t>
-            </w:r>
-            <w:proofErr w:type="gramStart"/>
-            <w:r>
-              <w:t>app</w:t>
-            </w:r>
-            <w:proofErr w:type="gramEnd"/>
-            <w:r>
-              <w:t xml:space="preserve"> Administrado, la cual contendrá un formulario para ingresar todos los datos del conductor. </w:t>
+              <w:t xml:space="preserve"> en la app Administrado, la cual contendrá un formulario para ingresar todos los datos del conductor. </w:t>
             </w:r>
           </w:p>
           <w:p>
@@ -7912,15 +7835,7 @@
               </w:numPr>
             </w:pPr>
             <w:r>
-              <w:t xml:space="preserve">El enlace de establecimiento de contraseña </w:t>
-            </w:r>
-            <w:proofErr w:type="spellStart"/>
-            <w:r>
-              <w:t>esta</w:t>
-            </w:r>
-            <w:proofErr w:type="spellEnd"/>
-            <w:r>
-              <w:t xml:space="preserve"> disponible durante 6 horas. </w:t>
+              <w:t xml:space="preserve">El enlace de establecimiento de contraseña esta disponible durante 6 horas. </w:t>
             </w:r>
           </w:p>
           <w:p>
@@ -7932,42 +7847,13 @@
               </w:numPr>
             </w:pPr>
             <w:r>
-              <w:t xml:space="preserve">La cuenta del conductor debe estar registrada en </w:t>
-            </w:r>
-            <w:proofErr w:type="spellStart"/>
-            <w:r>
-              <w:t>Firebase</w:t>
-            </w:r>
-            <w:proofErr w:type="spellEnd"/>
-            <w:r>
-              <w:t xml:space="preserve"> </w:t>
-            </w:r>
-            <w:proofErr w:type="spellStart"/>
-            <w:r>
-              <w:t>Authentication</w:t>
-            </w:r>
-            <w:proofErr w:type="spellEnd"/>
-            <w:r>
-              <w:t xml:space="preserve"> </w:t>
+              <w:t xml:space="preserve">La cuenta del conductor debe estar registrada en Firebase Authentication </w:t>
             </w:r>
             <w:r>
               <w:t xml:space="preserve">y los datos deben estar guardados en </w:t>
             </w:r>
-            <w:proofErr w:type="spellStart"/>
-            <w:r>
-              <w:t>Firebase</w:t>
-            </w:r>
-            <w:proofErr w:type="spellEnd"/>
-            <w:r>
-              <w:t xml:space="preserve"> </w:t>
-            </w:r>
-            <w:proofErr w:type="spellStart"/>
-            <w:r>
-              <w:t>Firestore</w:t>
-            </w:r>
-            <w:proofErr w:type="spellEnd"/>
-            <w:r>
-              <w:t>.</w:t>
+            <w:r>
+              <w:t>Firebase Firestore.</w:t>
             </w:r>
           </w:p>
         </w:tc>
@@ -8172,15 +8058,7 @@
               </w:numPr>
             </w:pPr>
             <w:r>
-              <w:t xml:space="preserve">El conductor recibe </w:t>
-            </w:r>
-            <w:proofErr w:type="spellStart"/>
-            <w:r>
-              <w:t>feedback</w:t>
-            </w:r>
-            <w:proofErr w:type="spellEnd"/>
-            <w:r>
-              <w:t xml:space="preserve"> de cada interacción que haga. </w:t>
+              <w:t xml:space="preserve">El conductor recibe feedback de cada interacción que haga. </w:t>
             </w:r>
           </w:p>
           <w:p>
@@ -8484,21 +8362,11 @@
               </w:numPr>
             </w:pPr>
             <w:r>
-              <w:t xml:space="preserve">Los cambios se reflejan en </w:t>
-            </w:r>
-            <w:proofErr w:type="spellStart"/>
-            <w:r>
-              <w:t>Firebase</w:t>
-            </w:r>
-            <w:proofErr w:type="spellEnd"/>
-            <w:r>
-              <w:t xml:space="preserve"> </w:t>
-            </w:r>
-            <w:proofErr w:type="spellStart"/>
-            <w:r>
-              <w:t>Firestore</w:t>
-            </w:r>
-            <w:proofErr w:type="spellEnd"/>
+              <w:t>Los cambios se reflejan en Firebase</w:t>
+            </w:r>
+            <w:r>
+              <w:t xml:space="preserve"> Firestore</w:t>
+            </w:r>
             <w:r>
               <w:t>.</w:t>
             </w:r>
@@ -8790,31 +8658,7 @@
               </w:numPr>
             </w:pPr>
             <w:r>
-              <w:t xml:space="preserve">La solicitud se escribe en </w:t>
-            </w:r>
-            <w:proofErr w:type="spellStart"/>
-            <w:r>
-              <w:t>Firebase</w:t>
-            </w:r>
-            <w:proofErr w:type="spellEnd"/>
-            <w:r>
-              <w:t xml:space="preserve"> </w:t>
-            </w:r>
-            <w:proofErr w:type="spellStart"/>
-            <w:r>
-              <w:t>Realtime</w:t>
-            </w:r>
-            <w:proofErr w:type="spellEnd"/>
-            <w:r>
-              <w:t xml:space="preserve"> </w:t>
-            </w:r>
-            <w:proofErr w:type="spellStart"/>
-            <w:r>
-              <w:t>Database</w:t>
-            </w:r>
-            <w:proofErr w:type="spellEnd"/>
-            <w:r>
-              <w:t xml:space="preserve"> para que todos los conductores puedan verla. </w:t>
+              <w:t xml:space="preserve">La solicitud se escribe en Firebase Realtime Database para que todos los conductores puedan verla. </w:t>
             </w:r>
           </w:p>
           <w:p>
@@ -8838,15 +8682,7 @@
               </w:numPr>
             </w:pPr>
             <w:r>
-              <w:t xml:space="preserve">El Pasajero tiene la posibilidad de contactarse con el conductor asignado mediante </w:t>
-            </w:r>
-            <w:proofErr w:type="spellStart"/>
-            <w:r>
-              <w:t>whatsapp</w:t>
-            </w:r>
-            <w:proofErr w:type="spellEnd"/>
-            <w:r>
-              <w:t xml:space="preserve"> o llamada. </w:t>
+              <w:t xml:space="preserve">El Pasajero tiene la posibilidad de contactarse con el conductor asignado mediante whatsapp o llamada. </w:t>
             </w:r>
           </w:p>
           <w:p>
@@ -9038,15 +8874,7 @@
               <w:t xml:space="preserve"> del conductor</w:t>
             </w:r>
             <w:r>
-              <w:t xml:space="preserve"> se actualiza </w:t>
-            </w:r>
-            <w:proofErr w:type="gramStart"/>
-            <w:r>
-              <w:t>cada pocos segundos</w:t>
-            </w:r>
-            <w:proofErr w:type="gramEnd"/>
-            <w:r>
-              <w:t>.</w:t>
+              <w:t xml:space="preserve"> se actualiza cada pocos segundos.</w:t>
             </w:r>
           </w:p>
           <w:p>
@@ -9077,15 +8905,7 @@
               <w:spacing w:after="160" w:line="259" w:lineRule="auto"/>
             </w:pPr>
             <w:r>
-              <w:t xml:space="preserve">Una vez el conductor sea asignado, el pasajero puede ver en tiempo real la </w:t>
-            </w:r>
-            <w:proofErr w:type="gramStart"/>
-            <w:r>
-              <w:t>posición conductor</w:t>
-            </w:r>
-            <w:proofErr w:type="gramEnd"/>
-            <w:r>
-              <w:t xml:space="preserve"> en el mapa.</w:t>
+              <w:t>Una vez el conductor sea asignado, el pasajero puede ver en tiempo real la posición conductor en el mapa.</w:t>
             </w:r>
           </w:p>
           <w:p>
@@ -9304,15 +9124,7 @@
               </w:numPr>
             </w:pPr>
             <w:r>
-              <w:t xml:space="preserve">Una vez el conducto haya llegado al punto de recogida, se le envía una notificación al pasajero para avisarte de que el conductor </w:t>
-            </w:r>
-            <w:proofErr w:type="spellStart"/>
-            <w:r>
-              <w:t>esta</w:t>
-            </w:r>
-            <w:proofErr w:type="spellEnd"/>
-            <w:r>
-              <w:t xml:space="preserve"> esperándolo.</w:t>
+              <w:t>Una vez el conducto haya llegado al punto de recogida, se le envía una notificación al pasajero para avisarte de que el conductor esta esperándolo.</w:t>
             </w:r>
           </w:p>
           <w:p>
@@ -9324,23 +9136,7 @@
               </w:numPr>
             </w:pPr>
             <w:r>
-              <w:t xml:space="preserve">Se le da la </w:t>
-            </w:r>
-            <w:proofErr w:type="gramStart"/>
-            <w:r>
-              <w:t>opción  al</w:t>
-            </w:r>
-            <w:proofErr w:type="gramEnd"/>
-            <w:r>
-              <w:t xml:space="preserve"> pasajero de notificar al conductor que </w:t>
-            </w:r>
-            <w:proofErr w:type="spellStart"/>
-            <w:r>
-              <w:t>esta</w:t>
-            </w:r>
-            <w:proofErr w:type="spellEnd"/>
-            <w:r>
-              <w:t xml:space="preserve"> en camino, para asegurar que el conductor pueda iniciar el viaje hacia el destino. </w:t>
+              <w:t xml:space="preserve">Se le da la opción  al pasajero de notificar al conductor que esta en camino, para asegurar que el conductor pueda iniciar el viaje hacia el destino. </w:t>
             </w:r>
           </w:p>
           <w:p>
@@ -9582,15 +9378,7 @@
               </w:numPr>
             </w:pPr>
             <w:r>
-              <w:t xml:space="preserve">Una vez finalizado el viaje el </w:t>
-            </w:r>
-            <w:proofErr w:type="gramStart"/>
-            <w:r>
-              <w:t>pasajero  puede</w:t>
-            </w:r>
-            <w:proofErr w:type="gramEnd"/>
-            <w:r>
-              <w:t xml:space="preserve"> calificar el servicio del conductor mediante estrellas entre 1 a 5 y adicionalmente agregar un comentario. El conductor también puede calificar de la misma manera al pasajero.</w:t>
+              <w:t>Una vez finalizado el viaje el pasajero  puede calificar el servicio del conductor mediante estrellas entre 1 a 5 y adicionalmente agregar un comentario. El conductor también puede calificar de la misma manera al pasajero.</w:t>
             </w:r>
           </w:p>
           <w:p>
@@ -9614,15 +9402,7 @@
               </w:numPr>
             </w:pPr>
             <w:r>
-              <w:t xml:space="preserve">El sistema realiza un </w:t>
-            </w:r>
-            <w:proofErr w:type="spellStart"/>
-            <w:r>
-              <w:t>calculo</w:t>
-            </w:r>
-            <w:proofErr w:type="spellEnd"/>
-            <w:r>
-              <w:t xml:space="preserve"> de promedio de estrellas para mostrarlo en los perfiles tanto del pasajero como del conductor.</w:t>
+              <w:t>El sistema realiza un calculo de promedio de estrellas para mostrarlo en los perfiles tanto del pasajero como del conductor.</w:t>
             </w:r>
           </w:p>
           <w:p>
@@ -10004,15 +9784,7 @@
               </w:numPr>
             </w:pPr>
             <w:r>
-              <w:t xml:space="preserve">El administrador puede descargar el reporte en formato </w:t>
-            </w:r>
-            <w:proofErr w:type="spellStart"/>
-            <w:r>
-              <w:t>pdf</w:t>
-            </w:r>
-            <w:proofErr w:type="spellEnd"/>
-            <w:r>
-              <w:t xml:space="preserve">. </w:t>
+              <w:t xml:space="preserve">El administrador puede descargar el reporte en formato pdf. </w:t>
             </w:r>
           </w:p>
         </w:tc>
@@ -10055,6 +9827,24 @@
         </w:tc>
       </w:tr>
     </w:tbl>
+    <w:p>
+      <w:pPr>
+        <w:rPr>
+          <w:b/>
+          <w:bCs/>
+          <w:lang w:val="es-EC"/>
+        </w:rPr>
+      </w:pPr>
+    </w:p>
+    <w:p>
+      <w:pPr>
+        <w:rPr>
+          <w:b/>
+          <w:bCs/>
+          <w:lang w:val="es-EC"/>
+        </w:rPr>
+      </w:pPr>
+    </w:p>
     <w:p>
       <w:pPr>
         <w:rPr>
@@ -10091,29 +9881,42 @@
           <w:tcPr>
             <w:tcW w:w="9240" w:type="dxa"/>
             <w:gridSpan w:val="2"/>
+            <w:shd w:val="clear" w:color="auto" w:fill="47D459" w:themeFill="accent3" w:themeFillTint="99"/>
           </w:tcPr>
           <w:p>
             <w:pPr>
               <w:jc w:val="center"/>
             </w:pPr>
             <w:r>
-              <w:t xml:space="preserve">Historias de usuario #014:  </w:t>
+              <w:t>Historias de usuario #015</w:t>
+            </w:r>
+            <w:r>
+              <w:t xml:space="preserve">:  </w:t>
             </w:r>
             <w:r>
               <w:rPr>
                 <w:sz w:val="24"/>
                 <w:szCs w:val="24"/>
               </w:rPr>
-              <w:t>Sistema de pago integrado</w:t>
-            </w:r>
-            <w:r>
-              <w:t xml:space="preserve"> (</w:t>
+              <w:t>Historial de viajes</w:t>
+            </w:r>
+            <w:r>
+              <w:rPr>
+                <w:b/>
+                <w:bCs/>
+                <w:sz w:val="24"/>
+                <w:szCs w:val="24"/>
+              </w:rPr>
+              <w:t xml:space="preserve"> </w:t>
+            </w:r>
+            <w:r>
+              <w:t>(</w:t>
             </w:r>
             <w:r>
               <w:t>RF-1</w:t>
             </w:r>
             <w:r>
-              <w:t>4)</w:t>
+              <w:t>3)</w:t>
             </w:r>
           </w:p>
         </w:tc>
@@ -10126,29 +9929,14 @@
           <w:tcPr>
             <w:tcW w:w="9240" w:type="dxa"/>
             <w:gridSpan w:val="2"/>
+            <w:shd w:val="clear" w:color="auto" w:fill="47D459" w:themeFill="accent3" w:themeFillTint="99"/>
           </w:tcPr>
           <w:p>
             <w:r>
               <w:t xml:space="preserve">Como </w:t>
             </w:r>
             <w:r>
-              <w:t xml:space="preserve">pasajero, quiero pagar por mi viaje mediante la </w:t>
-            </w:r>
-            <w:proofErr w:type="gramStart"/>
-            <w:r>
-              <w:t>app</w:t>
-            </w:r>
-            <w:proofErr w:type="gramEnd"/>
-            <w:r>
-              <w:t xml:space="preserve"> usando </w:t>
-            </w:r>
-            <w:proofErr w:type="spellStart"/>
-            <w:r>
-              <w:t>usando</w:t>
-            </w:r>
-            <w:proofErr w:type="spellEnd"/>
-            <w:r>
-              <w:t xml:space="preserve"> varios métodos de pago. </w:t>
+              <w:t xml:space="preserve">pasajero y conductor, quiero tener un historial de viajes realizados para así  poder hacer un seguimiento.  </w:t>
             </w:r>
           </w:p>
         </w:tc>
@@ -10160,6 +9948,7 @@
         <w:tc>
           <w:tcPr>
             <w:tcW w:w="5962" w:type="dxa"/>
+            <w:shd w:val="clear" w:color="auto" w:fill="47D459" w:themeFill="accent3" w:themeFillTint="99"/>
           </w:tcPr>
           <w:p>
             <w:r>
@@ -10178,13 +9967,13 @@
               <w:t xml:space="preserve"> </w:t>
             </w:r>
             <w:r>
-              <w:t xml:space="preserve">Los pasajeros pueden elegir entre múltiples métodos de pago como: </w:t>
-            </w:r>
-            <w:r>
-              <w:t>Tarjetas de crédito/débito</w:t>
-            </w:r>
-            <w:r>
-              <w:t>.</w:t>
+              <w:t xml:space="preserve">Los </w:t>
+            </w:r>
+            <w:r>
+              <w:t xml:space="preserve">conductores </w:t>
+            </w:r>
+            <w:r>
+              <w:t>pueden acceder a la sección “Historial de viajes” desde el menú de la aplicación.</w:t>
             </w:r>
           </w:p>
           <w:p>
@@ -10196,23 +9985,10 @@
               </w:numPr>
             </w:pPr>
             <w:r>
-              <w:t xml:space="preserve">Los pagos deben procesarse de forma segura a través de una pasarela de pago integrada (por ejemplo, </w:t>
-            </w:r>
-            <w:proofErr w:type="spellStart"/>
-            <w:r>
-              <w:t>Stripe</w:t>
-            </w:r>
-            <w:proofErr w:type="spellEnd"/>
-            <w:r>
-              <w:t xml:space="preserve">, PayPal, </w:t>
-            </w:r>
-            <w:proofErr w:type="spellStart"/>
-            <w:r>
-              <w:t>Razorpay</w:t>
-            </w:r>
-            <w:proofErr w:type="spellEnd"/>
-            <w:r>
-              <w:t>).</w:t>
+              <w:t xml:space="preserve">El historial se muestra como una lista con detalles clave como la fecha y la hora del viaje. </w:t>
+            </w:r>
+            <w:r>
+              <w:t>Lugares de recogida y entrega. Importe de la tarifa.</w:t>
             </w:r>
           </w:p>
           <w:p>
@@ -10224,238 +10000,7 @@
               </w:numPr>
             </w:pPr>
             <w:r>
-              <w:t>Si un pago falla, se notifica a los pasajeros y se les solicita que vuelvan a intentarlo con otro método.</w:t>
-            </w:r>
-          </w:p>
-          <w:p>
-            <w:pPr>
-              <w:pStyle w:val="Prrafodelista"/>
-              <w:numPr>
-                <w:ilvl w:val="0"/>
-                <w:numId w:val="8"/>
-              </w:numPr>
-            </w:pPr>
-            <w:r>
-              <w:t xml:space="preserve">Si todos los métodos de pago electrónicos fallan, se les indica a los pasajeros que utilicen </w:t>
-            </w:r>
-            <w:proofErr w:type="gramStart"/>
-            <w:r>
-              <w:t>efectivo .</w:t>
-            </w:r>
-            <w:proofErr w:type="gramEnd"/>
-          </w:p>
-        </w:tc>
-        <w:tc>
-          <w:tcPr>
-            <w:tcW w:w="3278" w:type="dxa"/>
-          </w:tcPr>
-          <w:p>
-            <w:pPr>
-              <w:rPr>
-                <w:lang w:val="en-US"/>
-              </w:rPr>
-            </w:pPr>
-            <w:r>
-              <w:t xml:space="preserve">Valor: </w:t>
-            </w:r>
-          </w:p>
-          <w:p/>
-          <w:p>
-            <w:r>
-              <w:t>Prioridad: 2</w:t>
-            </w:r>
-          </w:p>
-          <w:p/>
-          <w:p>
-            <w:r>
-              <w:t xml:space="preserve">Estimación: </w:t>
-            </w:r>
-            <w:r>
-              <w:rPr>
-                <w:rFonts w:ascii="Aptos" w:hAnsi="Aptos"/>
-                <w:color w:val="000000"/>
-              </w:rPr>
-              <w:t>7</w:t>
-            </w:r>
-            <w:r>
-              <w:t xml:space="preserve"> h </w:t>
-            </w:r>
-          </w:p>
-        </w:tc>
-      </w:tr>
-    </w:tbl>
-    <w:p>
-      <w:pPr>
-        <w:rPr>
-          <w:b/>
-          <w:bCs/>
-          <w:lang w:val="es-EC"/>
-        </w:rPr>
-      </w:pPr>
-    </w:p>
-    <w:p>
-      <w:pPr>
-        <w:rPr>
-          <w:b/>
-          <w:bCs/>
-          <w:lang w:val="es-EC"/>
-        </w:rPr>
-      </w:pPr>
-    </w:p>
-    <w:tbl>
-      <w:tblPr>
-        <w:tblStyle w:val="Tablaconcuadrcula"/>
-        <w:tblW w:w="9240" w:type="dxa"/>
-        <w:tblLook w:val="04A0" w:firstRow="1" w:lastRow="0" w:firstColumn="1" w:lastColumn="0" w:noHBand="0" w:noVBand="1"/>
-      </w:tblPr>
-      <w:tblGrid>
-        <w:gridCol w:w="5962"/>
-        <w:gridCol w:w="3278"/>
-      </w:tblGrid>
-      <w:tr>
-        <w:trPr>
-          <w:trHeight w:val="435"/>
-        </w:trPr>
-        <w:tc>
-          <w:tcPr>
-            <w:tcW w:w="9240" w:type="dxa"/>
-            <w:gridSpan w:val="2"/>
-            <w:shd w:val="clear" w:color="auto" w:fill="47D459" w:themeFill="accent3" w:themeFillTint="99"/>
-          </w:tcPr>
-          <w:p>
-            <w:pPr>
-              <w:jc w:val="center"/>
-            </w:pPr>
-            <w:r>
-              <w:t>Historias de usuario #015</w:t>
-            </w:r>
-            <w:r>
-              <w:t xml:space="preserve">:  </w:t>
-            </w:r>
-            <w:r>
-              <w:rPr>
-                <w:sz w:val="24"/>
-                <w:szCs w:val="24"/>
-              </w:rPr>
-              <w:t>Historial de viajes</w:t>
-            </w:r>
-            <w:r>
-              <w:rPr>
-                <w:b/>
-                <w:bCs/>
-                <w:sz w:val="24"/>
-                <w:szCs w:val="24"/>
-              </w:rPr>
-              <w:t xml:space="preserve"> </w:t>
-            </w:r>
-            <w:r>
-              <w:t>(</w:t>
-            </w:r>
-            <w:r>
-              <w:t>RF-1</w:t>
-            </w:r>
-            <w:r>
-              <w:t>3)</w:t>
-            </w:r>
-          </w:p>
-        </w:tc>
-      </w:tr>
-      <w:tr>
-        <w:trPr>
-          <w:trHeight w:val="435"/>
-        </w:trPr>
-        <w:tc>
-          <w:tcPr>
-            <w:tcW w:w="9240" w:type="dxa"/>
-            <w:gridSpan w:val="2"/>
-            <w:shd w:val="clear" w:color="auto" w:fill="47D459" w:themeFill="accent3" w:themeFillTint="99"/>
-          </w:tcPr>
-          <w:p>
-            <w:r>
-              <w:t xml:space="preserve">Como </w:t>
-            </w:r>
-            <w:r>
-              <w:t xml:space="preserve">pasajero y conductor, quiero tener un historial de viajes realizados para </w:t>
-            </w:r>
-            <w:proofErr w:type="gramStart"/>
-            <w:r>
-              <w:t>así  poder</w:t>
-            </w:r>
-            <w:proofErr w:type="gramEnd"/>
-            <w:r>
-              <w:t xml:space="preserve"> hacer un seguimiento.  </w:t>
-            </w:r>
-          </w:p>
-        </w:tc>
-      </w:tr>
-      <w:tr>
-        <w:trPr>
-          <w:trHeight w:val="1720"/>
-        </w:trPr>
-        <w:tc>
-          <w:tcPr>
-            <w:tcW w:w="5962" w:type="dxa"/>
-            <w:shd w:val="clear" w:color="auto" w:fill="47D459" w:themeFill="accent3" w:themeFillTint="99"/>
-          </w:tcPr>
-          <w:p>
-            <w:r>
-              <w:t xml:space="preserve">Validación: </w:t>
-            </w:r>
-          </w:p>
-          <w:p>
-            <w:pPr>
-              <w:pStyle w:val="Prrafodelista"/>
-              <w:numPr>
-                <w:ilvl w:val="0"/>
-                <w:numId w:val="8"/>
-              </w:numPr>
-            </w:pPr>
-            <w:r>
-              <w:t xml:space="preserve"> </w:t>
-            </w:r>
-            <w:r>
-              <w:t xml:space="preserve">Los </w:t>
-            </w:r>
-            <w:r>
-              <w:t xml:space="preserve">conductores </w:t>
-            </w:r>
-            <w:r>
-              <w:t>pueden acceder a la sección “Historial de viajes” desde el menú de la aplicación.</w:t>
-            </w:r>
-          </w:p>
-          <w:p>
-            <w:pPr>
-              <w:pStyle w:val="Prrafodelista"/>
-              <w:numPr>
-                <w:ilvl w:val="0"/>
-                <w:numId w:val="8"/>
-              </w:numPr>
-            </w:pPr>
-            <w:r>
-              <w:t xml:space="preserve">El historial se muestra como una lista con detalles clave como la fecha y la hora del viaje. </w:t>
-            </w:r>
-            <w:r>
-              <w:t>Lugares de recogida y entrega. Importe de la tarifa.</w:t>
-            </w:r>
-          </w:p>
-          <w:p>
-            <w:pPr>
-              <w:pStyle w:val="Prrafodelista"/>
-              <w:numPr>
-                <w:ilvl w:val="0"/>
-                <w:numId w:val="8"/>
-              </w:numPr>
-            </w:pPr>
-            <w:r>
-              <w:t xml:space="preserve">Después de cada viaje, la </w:t>
-            </w:r>
-            <w:proofErr w:type="gramStart"/>
-            <w:r>
-              <w:t>app</w:t>
-            </w:r>
-            <w:proofErr w:type="gramEnd"/>
-            <w:r>
-              <w:t xml:space="preserve"> del conductor debe guardar el historial automáticamente en la base de datos.</w:t>
+              <w:t>Después de cada viaje, la app del conductor debe guardar el historial automáticamente en la base de datos.</w:t>
             </w:r>
           </w:p>
           <w:p>
@@ -10589,15 +10134,7 @@
               <w:t xml:space="preserve">Historia técnica #001:  </w:t>
             </w:r>
             <w:r>
-              <w:t xml:space="preserve">Integración con </w:t>
-            </w:r>
-            <w:proofErr w:type="spellStart"/>
-            <w:r>
-              <w:t>Firebase</w:t>
-            </w:r>
-            <w:proofErr w:type="spellEnd"/>
-            <w:r>
-              <w:t xml:space="preserve"> (RF-01, RF-02, RNF-02)</w:t>
+              <w:t>Integración con Firebase (RF-01, RF-02, RNF-02)</w:t>
             </w:r>
           </w:p>
         </w:tc>
@@ -10614,47 +10151,10 @@
           </w:tcPr>
           <w:p>
             <w:r>
-              <w:t xml:space="preserve">Como desarrollador, necesito integrar </w:t>
-            </w:r>
-            <w:proofErr w:type="spellStart"/>
-            <w:r>
-              <w:t>Firebase</w:t>
-            </w:r>
-            <w:proofErr w:type="spellEnd"/>
-            <w:r>
-              <w:t xml:space="preserve"> </w:t>
-            </w:r>
-            <w:proofErr w:type="spellStart"/>
-            <w:r>
-              <w:t>Authentication</w:t>
-            </w:r>
-            <w:proofErr w:type="spellEnd"/>
-            <w:r>
-              <w:t xml:space="preserve">, </w:t>
-            </w:r>
-            <w:proofErr w:type="spellStart"/>
-            <w:r>
-              <w:t>Firebase</w:t>
-            </w:r>
-            <w:proofErr w:type="spellEnd"/>
-            <w:r>
-              <w:t xml:space="preserve"> </w:t>
-            </w:r>
-            <w:proofErr w:type="spellStart"/>
-            <w:r>
-              <w:t>Firestore</w:t>
-            </w:r>
-            <w:proofErr w:type="spellEnd"/>
-            <w:r>
-              <w:t xml:space="preserve"> y </w:t>
-            </w:r>
-            <w:proofErr w:type="spellStart"/>
-            <w:r>
-              <w:t>Firebase</w:t>
-            </w:r>
-            <w:proofErr w:type="spellEnd"/>
-            <w:r>
-              <w:t xml:space="preserve"> Storage para la autenticación y registro del Cliente. </w:t>
+              <w:t xml:space="preserve">Como desarrollador, necesito integrar Firebase </w:t>
+            </w:r>
+            <w:r>
+              <w:t xml:space="preserve">Authentication, Firebase Firestore y Firebase Storage para la autenticación y registro del Cliente. </w:t>
             </w:r>
           </w:p>
         </w:tc>
@@ -10670,7 +10170,6 @@
           </w:tcPr>
           <w:p>
             <w:r>
-              <w:lastRenderedPageBreak/>
               <w:t xml:space="preserve">Validación: </w:t>
             </w:r>
           </w:p>
@@ -10683,23 +10182,7 @@
               </w:numPr>
             </w:pPr>
             <w:r>
-              <w:t xml:space="preserve">El SDK de </w:t>
-            </w:r>
-            <w:proofErr w:type="spellStart"/>
-            <w:r>
-              <w:t>Firebase</w:t>
-            </w:r>
-            <w:proofErr w:type="spellEnd"/>
-            <w:r>
-              <w:t xml:space="preserve"> esta correctamente instalado </w:t>
-            </w:r>
-            <w:proofErr w:type="spellStart"/>
-            <w:r>
-              <w:t>Flutter</w:t>
-            </w:r>
-            <w:proofErr w:type="spellEnd"/>
-            <w:r>
-              <w:t xml:space="preserve"> con todos los paquetes requeridos tanto en las aplicaciones del Pasajero como en el Conductor.</w:t>
+              <w:t>El SDK de Firebase esta correctamente instalado Flutter con todos los paquetes requeridos tanto en las aplicaciones del Pasajero como en el Conductor.</w:t>
             </w:r>
           </w:p>
           <w:p>
@@ -10719,15 +10202,7 @@
               </w:numPr>
             </w:pPr>
             <w:r>
-              <w:t xml:space="preserve">El SDK de </w:t>
-            </w:r>
-            <w:proofErr w:type="spellStart"/>
-            <w:r>
-              <w:t>Firebase</w:t>
-            </w:r>
-            <w:proofErr w:type="spellEnd"/>
-            <w:r>
-              <w:t xml:space="preserve"> esta correctamente instalado en Angular en la aplicación del Administrador. </w:t>
+              <w:t xml:space="preserve">El SDK de Firebase esta correctamente instalado en Angular en la aplicación del Administrador. </w:t>
             </w:r>
           </w:p>
           <w:p>
@@ -10744,63 +10219,7 @@
               </w:numPr>
             </w:pPr>
             <w:r>
-              <w:t xml:space="preserve">En la plataforma de </w:t>
-            </w:r>
-            <w:proofErr w:type="spellStart"/>
-            <w:r>
-              <w:t>Firebase</w:t>
-            </w:r>
-            <w:proofErr w:type="spellEnd"/>
-            <w:r>
-              <w:t xml:space="preserve"> esta correctamente habilitados los servicios de </w:t>
-            </w:r>
-            <w:proofErr w:type="spellStart"/>
-            <w:r>
-              <w:t>Firestore</w:t>
-            </w:r>
-            <w:proofErr w:type="spellEnd"/>
-            <w:r>
-              <w:t xml:space="preserve">, </w:t>
-            </w:r>
-            <w:proofErr w:type="spellStart"/>
-            <w:r>
-              <w:t>Realtime</w:t>
-            </w:r>
-            <w:proofErr w:type="spellEnd"/>
-            <w:r>
-              <w:t xml:space="preserve"> </w:t>
-            </w:r>
-            <w:proofErr w:type="spellStart"/>
-            <w:r>
-              <w:t>Database</w:t>
-            </w:r>
-            <w:proofErr w:type="spellEnd"/>
-            <w:r>
-              <w:t xml:space="preserve">, </w:t>
-            </w:r>
-            <w:proofErr w:type="spellStart"/>
-            <w:r>
-              <w:t>Authentication</w:t>
-            </w:r>
-            <w:proofErr w:type="spellEnd"/>
-            <w:r>
-              <w:t xml:space="preserve">. Además de la correcta creación de una cuenta en GCP (Google Cloud </w:t>
-            </w:r>
-            <w:proofErr w:type="spellStart"/>
-            <w:r>
-              <w:t>Platform</w:t>
-            </w:r>
-            <w:proofErr w:type="spellEnd"/>
-            <w:r>
-              <w:t xml:space="preserve">) y la creación de una cuenta de facturación para poder usar servicio tanto de GCP como de </w:t>
-            </w:r>
-            <w:proofErr w:type="spellStart"/>
-            <w:r>
-              <w:t>Firebase</w:t>
-            </w:r>
-            <w:proofErr w:type="spellEnd"/>
-            <w:r>
-              <w:t xml:space="preserve">. </w:t>
+              <w:t xml:space="preserve">En la plataforma de Firebase esta correctamente habilitados los servicios de Firestore, Realtime Database, Authentication. Además de la correcta creación de una cuenta en GCP (Google Cloud Platform) y la creación de una cuenta de facturación para poder usar servicio tanto de GCP como de Firebase. </w:t>
             </w:r>
           </w:p>
           <w:p>
@@ -10817,15 +10236,7 @@
               </w:numPr>
             </w:pPr>
             <w:r>
-              <w:t xml:space="preserve">Reglas de seguridad correctamente implementadas en todos los servicios habilitados en </w:t>
-            </w:r>
-            <w:proofErr w:type="spellStart"/>
-            <w:r>
-              <w:t>Firebase</w:t>
-            </w:r>
-            <w:proofErr w:type="spellEnd"/>
-            <w:r>
-              <w:t xml:space="preserve">. </w:t>
+              <w:t xml:space="preserve">Reglas de seguridad correctamente implementadas en todos los servicios habilitados en Firebase. </w:t>
             </w:r>
           </w:p>
           <w:p/>
@@ -10838,15 +10249,7 @@
               </w:numPr>
             </w:pPr>
             <w:r>
-              <w:t xml:space="preserve">En la plataforma de </w:t>
-            </w:r>
-            <w:proofErr w:type="spellStart"/>
-            <w:r>
-              <w:t>Firebase</w:t>
-            </w:r>
-            <w:proofErr w:type="spellEnd"/>
-            <w:r>
-              <w:t xml:space="preserve"> se pueden ver 5 aplicaciones integradas: Conductor (Android y IOS), Pasajero (Android y IOS), Administrador (Web). </w:t>
+              <w:t xml:space="preserve">En la plataforma de Firebase se pueden ver 5 aplicaciones integradas: Conductor (Android y IOS), Pasajero (Android y IOS), Administrador (Web). </w:t>
             </w:r>
           </w:p>
         </w:tc>
@@ -10862,6 +10265,7 @@
               </w:rPr>
             </w:pPr>
             <w:r>
+              <w:lastRenderedPageBreak/>
               <w:t xml:space="preserve">Valor: </w:t>
             </w:r>
           </w:p>
@@ -11001,39 +10405,7 @@
               </w:numPr>
             </w:pPr>
             <w:r>
-              <w:t xml:space="preserve">Al iniciar la </w:t>
-            </w:r>
-            <w:proofErr w:type="gramStart"/>
-            <w:r>
-              <w:t>app</w:t>
-            </w:r>
-            <w:proofErr w:type="gramEnd"/>
-            <w:r>
-              <w:t xml:space="preserve"> del conductor automáticamente se carga sus coordenadas actuales a </w:t>
-            </w:r>
-            <w:proofErr w:type="spellStart"/>
-            <w:r>
-              <w:t>Firebase</w:t>
-            </w:r>
-            <w:proofErr w:type="spellEnd"/>
-            <w:r>
-              <w:t xml:space="preserve"> </w:t>
-            </w:r>
-            <w:proofErr w:type="spellStart"/>
-            <w:r>
-              <w:t>Realtime</w:t>
-            </w:r>
-            <w:proofErr w:type="spellEnd"/>
-            <w:r>
-              <w:t xml:space="preserve"> </w:t>
-            </w:r>
-            <w:proofErr w:type="spellStart"/>
-            <w:r>
-              <w:t>Database</w:t>
-            </w:r>
-            <w:proofErr w:type="spellEnd"/>
-            <w:r>
-              <w:t xml:space="preserve">. </w:t>
+              <w:t xml:space="preserve">Al iniciar la app del conductor automáticamente se carga sus coordenadas actuales a Firebase Realtime Database. </w:t>
             </w:r>
           </w:p>
           <w:p>
@@ -11081,15 +10453,7 @@
               </w:numPr>
             </w:pPr>
             <w:r>
-              <w:t xml:space="preserve">Si no hay conductores en la cola, el sistema debe retornar el </w:t>
-            </w:r>
-            <w:proofErr w:type="spellStart"/>
-            <w:r>
-              <w:t>mas</w:t>
-            </w:r>
-            <w:proofErr w:type="spellEnd"/>
-            <w:r>
-              <w:t xml:space="preserve"> cercano, basándose en las coordenadas de este. </w:t>
+              <w:t xml:space="preserve">Si no hay conductores en la cola, el sistema debe retornar el mas cercano, basándose en las coordenadas de este. </w:t>
             </w:r>
           </w:p>
           <w:p>
@@ -11101,7 +10465,6 @@
               </w:numPr>
             </w:pPr>
             <w:r>
-              <w:lastRenderedPageBreak/>
               <w:t>Una vez determinado el conductor, se escribe los datos de la solicitud de transporte como un nodo hijo del conductor en la base de datos.</w:t>
             </w:r>
           </w:p>
@@ -11130,7 +10493,6 @@
               </w:rPr>
             </w:pPr>
             <w:r>
-              <w:lastRenderedPageBreak/>
               <w:t xml:space="preserve">Valor: </w:t>
             </w:r>
           </w:p>
@@ -11254,6 +10616,7 @@
           </w:tcPr>
           <w:p>
             <w:r>
+              <w:lastRenderedPageBreak/>
               <w:t xml:space="preserve">Validación: </w:t>
             </w:r>
           </w:p>
@@ -11305,15 +10668,7 @@
               </w:numPr>
             </w:pPr>
             <w:r>
-              <w:t xml:space="preserve">No debe existir ningún problema en las operaciones con la plataforma de </w:t>
-            </w:r>
-            <w:proofErr w:type="spellStart"/>
-            <w:r>
-              <w:t>Firebase</w:t>
-            </w:r>
-            <w:proofErr w:type="spellEnd"/>
-            <w:r>
-              <w:t xml:space="preserve">. </w:t>
+              <w:t xml:space="preserve">No debe existir ningún problema en las operaciones con la plataforma de Firebase. </w:t>
             </w:r>
           </w:p>
           <w:p>
@@ -11413,18 +10768,10 @@
               <w:t xml:space="preserve">Historia técnica #004:  </w:t>
             </w:r>
             <w:r>
-              <w:t xml:space="preserve">Diseño de la base de </w:t>
-            </w:r>
-            <w:proofErr w:type="gramStart"/>
-            <w:r>
-              <w:t xml:space="preserve">datos </w:t>
-            </w:r>
-            <w:r>
-              <w:t xml:space="preserve"> (</w:t>
-            </w:r>
-            <w:proofErr w:type="gramEnd"/>
-            <w:r>
-              <w:t>OR-01)</w:t>
+              <w:t xml:space="preserve">Diseño de la base de datos </w:t>
+            </w:r>
+            <w:r>
+              <w:t xml:space="preserve"> (OR-01)</w:t>
             </w:r>
           </w:p>
         </w:tc>
@@ -11444,15 +10791,7 @@
               <w:t xml:space="preserve">Como desarrollador, </w:t>
             </w:r>
             <w:r>
-              <w:t xml:space="preserve">quiero diseñar la estructura de la base de datos para los Pasajeros, Conductores y Administrador, además de la estructura </w:t>
-            </w:r>
-            <w:proofErr w:type="spellStart"/>
-            <w:r>
-              <w:t>json</w:t>
-            </w:r>
-            <w:proofErr w:type="spellEnd"/>
-            <w:r>
-              <w:t xml:space="preserve"> para la comunicación en tiempo real.</w:t>
+              <w:t>quiero diseñar la estructura de la base de datos para los Pasajeros, Conductores y Administrador, además de la estructura json para la comunicación en tiempo real.</w:t>
             </w:r>
           </w:p>
           <w:p/>
@@ -11496,13 +10835,8 @@
               <w:t>Almacene los datos de los usuarios en una única colección (usuarios</w:t>
             </w:r>
             <w:r>
-              <w:t xml:space="preserve">, pasajeros, </w:t>
-            </w:r>
-            <w:proofErr w:type="spellStart"/>
-            <w:r>
-              <w:t>admin</w:t>
-            </w:r>
-            <w:proofErr w:type="spellEnd"/>
+              <w:t>, pasajeros, admin</w:t>
+            </w:r>
             <w:r>
               <w:t>) para lograr escalabilidad y simplicidad.</w:t>
             </w:r>
@@ -11519,23 +10853,7 @@
               <w:t>Implementar</w:t>
             </w:r>
             <w:r>
-              <w:t xml:space="preserve"> </w:t>
-            </w:r>
-            <w:proofErr w:type="spellStart"/>
-            <w:r>
-              <w:t>createdAt</w:t>
-            </w:r>
-            <w:proofErr w:type="spellEnd"/>
-            <w:r>
-              <w:t xml:space="preserve"> y </w:t>
-            </w:r>
-            <w:proofErr w:type="spellStart"/>
-            <w:r>
-              <w:t>updatedAt</w:t>
-            </w:r>
-            <w:proofErr w:type="spellEnd"/>
-            <w:r>
-              <w:t xml:space="preserve"> para rastrear cambios y ordenar registros.</w:t>
+              <w:t xml:space="preserve"> createdAt y updatedAt para rastrear cambios y ordenar registros.</w:t>
             </w:r>
           </w:p>
           <w:p>
@@ -11600,7 +10918,6 @@
               </w:numPr>
             </w:pPr>
             <w:r>
-              <w:lastRenderedPageBreak/>
               <w:t>¿Los pasajeros pueden ver a los conductores que aceptaron sus solicitudes?</w:t>
             </w:r>
           </w:p>
@@ -11629,7 +10946,6 @@
               </w:rPr>
             </w:pPr>
             <w:r>
-              <w:lastRenderedPageBreak/>
               <w:t xml:space="preserve">Valor: </w:t>
             </w:r>
           </w:p>
@@ -11739,6 +11055,7 @@
           </w:tcPr>
           <w:p>
             <w:r>
+              <w:lastRenderedPageBreak/>
               <w:t xml:space="preserve">Validación: </w:t>
             </w:r>
           </w:p>
@@ -11763,31 +11080,7 @@
               </w:numPr>
             </w:pPr>
             <w:r>
-              <w:t xml:space="preserve">El nombre de los archivos debe seguir la convención </w:t>
-            </w:r>
-            <w:proofErr w:type="spellStart"/>
-            <w:r>
-              <w:t>snake_case</w:t>
-            </w:r>
-            <w:proofErr w:type="spellEnd"/>
-            <w:r>
-              <w:t xml:space="preserve">. El nombre de las clases debe seguir la convención </w:t>
-            </w:r>
-            <w:proofErr w:type="spellStart"/>
-            <w:r>
-              <w:t>PascalCase</w:t>
-            </w:r>
-            <w:proofErr w:type="spellEnd"/>
-            <w:r>
-              <w:t xml:space="preserve">. El nombre de las variables debe seguir la convención </w:t>
-            </w:r>
-            <w:proofErr w:type="spellStart"/>
-            <w:r>
-              <w:t>camelCase</w:t>
-            </w:r>
-            <w:proofErr w:type="spellEnd"/>
-            <w:r>
-              <w:t xml:space="preserve">. </w:t>
+              <w:t xml:space="preserve">El nombre de los archivos debe seguir la convención snake_case. El nombre de las clases debe seguir la convención PascalCase. El nombre de las variables debe seguir la convención camelCase. </w:t>
             </w:r>
           </w:p>
           <w:p>
@@ -11926,37 +11219,13 @@
               <w:t>Como desarrollador,</w:t>
             </w:r>
             <w:r>
-              <w:t xml:space="preserve"> quiero dedicar tiempo a aprender tecnologías y </w:t>
-            </w:r>
-            <w:proofErr w:type="spellStart"/>
-            <w:r>
-              <w:t>frameworks</w:t>
-            </w:r>
-            <w:proofErr w:type="spellEnd"/>
-            <w:r>
-              <w:t xml:space="preserve"> </w:t>
+              <w:t xml:space="preserve"> quiero dedicar tiempo a aprender tecnologías y frameworks </w:t>
             </w:r>
             <w:r>
               <w:t>específicos (</w:t>
             </w:r>
             <w:r>
-              <w:t xml:space="preserve">Google </w:t>
-            </w:r>
-            <w:proofErr w:type="spellStart"/>
-            <w:r>
-              <w:t>map</w:t>
-            </w:r>
-            <w:proofErr w:type="spellEnd"/>
-            <w:r>
-              <w:t xml:space="preserve"> API, </w:t>
-            </w:r>
-            <w:proofErr w:type="spellStart"/>
-            <w:r>
-              <w:t>Firebase</w:t>
-            </w:r>
-            <w:proofErr w:type="spellEnd"/>
-            <w:r>
-              <w:t xml:space="preserve">, Pasarelas de pago) a través de tutoriales, de modo que pueda implementar todas las funcionalidades de manera efectiva. </w:t>
+              <w:t xml:space="preserve">Google map API, Firebase, Pasarelas de pago) a través de tutoriales, de modo que pueda implementar todas las funcionalidades de manera efectiva. </w:t>
             </w:r>
           </w:p>
           <w:p/>
@@ -11996,15 +11265,7 @@
               </w:numPr>
             </w:pPr>
             <w:r>
-              <w:t xml:space="preserve">Google </w:t>
-            </w:r>
-            <w:proofErr w:type="spellStart"/>
-            <w:r>
-              <w:t>Maps</w:t>
-            </w:r>
-            <w:proofErr w:type="spellEnd"/>
-            <w:r>
-              <w:t xml:space="preserve"> API</w:t>
+              <w:t>Google Maps API</w:t>
             </w:r>
             <w:r>
               <w:t>.</w:t>
@@ -12022,15 +11283,7 @@
               </w:numPr>
             </w:pPr>
             <w:r>
-              <w:t xml:space="preserve">Google </w:t>
-            </w:r>
-            <w:proofErr w:type="spellStart"/>
-            <w:r>
-              <w:t>Directions</w:t>
-            </w:r>
-            <w:proofErr w:type="spellEnd"/>
-            <w:r>
-              <w:t xml:space="preserve"> API.</w:t>
+              <w:t>Google Directions API.</w:t>
             </w:r>
           </w:p>
           <w:p>
@@ -12042,15 +11295,7 @@
               </w:numPr>
             </w:pPr>
             <w:r>
-              <w:t xml:space="preserve">Google </w:t>
-            </w:r>
-            <w:proofErr w:type="spellStart"/>
-            <w:r>
-              <w:t>Geolocation</w:t>
-            </w:r>
-            <w:proofErr w:type="spellEnd"/>
-            <w:r>
-              <w:t xml:space="preserve"> API.</w:t>
+              <w:t>Google Geolocation API.</w:t>
             </w:r>
           </w:p>
           <w:p>
@@ -12061,19 +11306,9 @@
                 <w:numId w:val="8"/>
               </w:numPr>
             </w:pPr>
-            <w:proofErr w:type="spellStart"/>
-            <w:r>
-              <w:t>Firebase</w:t>
-            </w:r>
-            <w:proofErr w:type="spellEnd"/>
-            <w:r>
-              <w:t xml:space="preserve"> </w:t>
-            </w:r>
-            <w:proofErr w:type="spellStart"/>
-            <w:r>
-              <w:t>Authentication</w:t>
-            </w:r>
-            <w:proofErr w:type="spellEnd"/>
+            <w:r>
+              <w:t>Firebase Authentication</w:t>
+            </w:r>
             <w:r>
               <w:t>.</w:t>
             </w:r>
@@ -12086,19 +11321,9 @@
                 <w:numId w:val="8"/>
               </w:numPr>
             </w:pPr>
-            <w:proofErr w:type="spellStart"/>
-            <w:r>
-              <w:t>Firebase</w:t>
-            </w:r>
-            <w:proofErr w:type="spellEnd"/>
-            <w:r>
-              <w:t xml:space="preserve"> </w:t>
-            </w:r>
-            <w:proofErr w:type="spellStart"/>
-            <w:r>
-              <w:t>Firestore</w:t>
-            </w:r>
-            <w:proofErr w:type="spellEnd"/>
+            <w:r>
+              <w:t>Firebase Firestore</w:t>
+            </w:r>
             <w:r>
               <w:t>.</w:t>
             </w:r>
@@ -12111,13 +11336,8 @@
                 <w:numId w:val="8"/>
               </w:numPr>
             </w:pPr>
-            <w:proofErr w:type="spellStart"/>
-            <w:r>
-              <w:t>Firebase</w:t>
-            </w:r>
-            <w:proofErr w:type="spellEnd"/>
-            <w:r>
-              <w:t xml:space="preserve"> Storage</w:t>
+            <w:r>
+              <w:t>Firebase Storage</w:t>
             </w:r>
           </w:p>
           <w:p>
@@ -12128,27 +11348,9 @@
                 <w:numId w:val="8"/>
               </w:numPr>
             </w:pPr>
-            <w:proofErr w:type="spellStart"/>
-            <w:r>
-              <w:t>Firebase</w:t>
-            </w:r>
-            <w:proofErr w:type="spellEnd"/>
-            <w:r>
-              <w:t xml:space="preserve"> </w:t>
-            </w:r>
-            <w:proofErr w:type="spellStart"/>
-            <w:r>
-              <w:t>Realtime</w:t>
-            </w:r>
-            <w:proofErr w:type="spellEnd"/>
-            <w:r>
-              <w:t xml:space="preserve"> </w:t>
-            </w:r>
-            <w:proofErr w:type="spellStart"/>
-            <w:r>
-              <w:t>Database</w:t>
-            </w:r>
-            <w:proofErr w:type="spellEnd"/>
+            <w:r>
+              <w:t>Firebase Realtime Database</w:t>
+            </w:r>
             <w:r>
               <w:t>.</w:t>
             </w:r>
@@ -12173,11 +11375,9 @@
                 <w:numId w:val="8"/>
               </w:numPr>
             </w:pPr>
-            <w:proofErr w:type="spellStart"/>
             <w:r>
               <w:t>Flutter</w:t>
             </w:r>
-            <w:proofErr w:type="spellEnd"/>
             <w:r>
               <w:t xml:space="preserve">. </w:t>
             </w:r>
@@ -12208,7 +11408,6 @@
               </w:numPr>
             </w:pPr>
             <w:r>
-              <w:lastRenderedPageBreak/>
               <w:t xml:space="preserve">El conocimiento adquirido debe ser aplicado en la implementación de cada funcionalidad del sistema. </w:t>
             </w:r>
           </w:p>
@@ -12229,7 +11428,6 @@
               </w:rPr>
             </w:pPr>
             <w:r>
-              <w:lastRenderedPageBreak/>
               <w:t xml:space="preserve">Valor: </w:t>
             </w:r>
           </w:p>
@@ -12270,7 +11468,377 @@
           <w:lang w:val="es-EC"/>
         </w:rPr>
       </w:pPr>
-      <w:proofErr w:type="spellStart"/>
+    </w:p>
+    <w:p>
+      <w:pPr>
+        <w:tabs>
+          <w:tab w:val="left" w:pos="3600"/>
+        </w:tabs>
+        <w:rPr>
+          <w:b/>
+          <w:bCs/>
+          <w:sz w:val="32"/>
+          <w:szCs w:val="32"/>
+          <w:lang w:val="es-EC"/>
+        </w:rPr>
+      </w:pPr>
+    </w:p>
+    <w:p>
+      <w:pPr>
+        <w:tabs>
+          <w:tab w:val="left" w:pos="3600"/>
+        </w:tabs>
+        <w:rPr>
+          <w:b/>
+          <w:bCs/>
+          <w:sz w:val="32"/>
+          <w:szCs w:val="32"/>
+          <w:lang w:val="es-EC"/>
+        </w:rPr>
+      </w:pPr>
+    </w:p>
+    <w:p>
+      <w:pPr>
+        <w:tabs>
+          <w:tab w:val="left" w:pos="3600"/>
+        </w:tabs>
+        <w:rPr>
+          <w:b/>
+          <w:bCs/>
+          <w:sz w:val="32"/>
+          <w:szCs w:val="32"/>
+          <w:lang w:val="es-EC"/>
+        </w:rPr>
+      </w:pPr>
+    </w:p>
+    <w:p>
+      <w:pPr>
+        <w:tabs>
+          <w:tab w:val="left" w:pos="3600"/>
+        </w:tabs>
+        <w:rPr>
+          <w:b/>
+          <w:bCs/>
+          <w:sz w:val="32"/>
+          <w:szCs w:val="32"/>
+          <w:lang w:val="es-EC"/>
+        </w:rPr>
+      </w:pPr>
+    </w:p>
+    <w:tbl>
+      <w:tblPr>
+        <w:tblStyle w:val="Tablaconcuadrcula"/>
+        <w:tblW w:w="9240" w:type="dxa"/>
+        <w:tblLook w:val="04A0" w:firstRow="1" w:lastRow="0" w:firstColumn="1" w:lastColumn="0" w:noHBand="0" w:noVBand="1"/>
+      </w:tblPr>
+      <w:tblGrid>
+        <w:gridCol w:w="5962"/>
+        <w:gridCol w:w="3278"/>
+      </w:tblGrid>
+      <w:tr>
+        <w:trPr>
+          <w:trHeight w:val="435"/>
+        </w:trPr>
+        <w:tc>
+          <w:tcPr>
+            <w:tcW w:w="9240" w:type="dxa"/>
+            <w:gridSpan w:val="2"/>
+          </w:tcPr>
+          <w:p>
+            <w:pPr>
+              <w:jc w:val="center"/>
+            </w:pPr>
+            <w:r>
+              <w:lastRenderedPageBreak/>
+              <w:t>Historias tecnica #</w:t>
+            </w:r>
+            <w:r>
+              <w:t>7</w:t>
+            </w:r>
+            <w:r>
+              <w:t xml:space="preserve">:  </w:t>
+            </w:r>
+            <w:r>
+              <w:rPr>
+                <w:sz w:val="24"/>
+                <w:szCs w:val="24"/>
+              </w:rPr>
+              <w:t>Publicación de la app en Google Play para pruebas internas y despliegue</w:t>
+            </w:r>
+          </w:p>
+        </w:tc>
+      </w:tr>
+      <w:tr>
+        <w:trPr>
+          <w:trHeight w:val="435"/>
+        </w:trPr>
+        <w:tc>
+          <w:tcPr>
+            <w:tcW w:w="9240" w:type="dxa"/>
+            <w:gridSpan w:val="2"/>
+          </w:tcPr>
+          <w:p>
+            <w:r>
+              <w:rPr>
+                <w:b/>
+                <w:bCs/>
+              </w:rPr>
+              <w:t>Como</w:t>
+            </w:r>
+            <w:r>
+              <w:rPr>
+                <w:b/>
+                <w:bCs/>
+              </w:rPr>
+              <w:t xml:space="preserve"> desarrollador</w:t>
+            </w:r>
+            <w:r>
+              <w:t>,</w:t>
+            </w:r>
+            <w:r>
+              <w:t xml:space="preserve"> </w:t>
+            </w:r>
+            <w:r>
+              <w:rPr>
+                <w:b/>
+                <w:bCs/>
+              </w:rPr>
+              <w:t>quiero</w:t>
+            </w:r>
+            <w:r>
+              <w:t xml:space="preserve"> subir la aplicación a Google Play Console para pruebas internas y despliegue,</w:t>
+            </w:r>
+            <w:r>
+              <w:t xml:space="preserve"> </w:t>
+            </w:r>
+            <w:r>
+              <w:rPr>
+                <w:b/>
+                <w:bCs/>
+              </w:rPr>
+              <w:t>para</w:t>
+            </w:r>
+            <w:r>
+              <w:t xml:space="preserve"> que los testers y usuarios finales puedan instalarla y utilizarla en sus dispositivos antes del lanzamiento oficial.</w:t>
+            </w:r>
+            <w:r>
+              <w:t xml:space="preserve"> </w:t>
+            </w:r>
+          </w:p>
+        </w:tc>
+      </w:tr>
+      <w:tr>
+        <w:trPr>
+          <w:trHeight w:val="1720"/>
+        </w:trPr>
+        <w:tc>
+          <w:tcPr>
+            <w:tcW w:w="5962" w:type="dxa"/>
+          </w:tcPr>
+          <w:p>
+            <w:r>
+              <w:t xml:space="preserve">Validación: </w:t>
+            </w:r>
+          </w:p>
+          <w:p>
+            <w:pPr>
+              <w:pStyle w:val="Prrafodelista"/>
+              <w:numPr>
+                <w:ilvl w:val="0"/>
+                <w:numId w:val="12"/>
+              </w:numPr>
+            </w:pPr>
+            <w:r>
+              <w:t>La aplicación debe estar registrada en Google Play Console con un paquete de aplicación válido (.aab).</w:t>
+            </w:r>
+            <w:r>
+              <w:br/>
+              <w:t>Se debe configurar un canal de pruebas internas en Google Play Console.</w:t>
+            </w:r>
+          </w:p>
+          <w:p>
+            <w:pPr>
+              <w:pStyle w:val="Prrafodelista"/>
+              <w:numPr>
+                <w:ilvl w:val="0"/>
+                <w:numId w:val="12"/>
+              </w:numPr>
+            </w:pPr>
+            <w:r>
+              <w:t>Los testers deben poder descargar e instalar la aplicaci</w:t>
+            </w:r>
+            <w:r>
+              <w:rPr>
+                <w:rFonts w:ascii="Aptos" w:hAnsi="Aptos" w:cs="Aptos"/>
+              </w:rPr>
+              <w:t>ó</w:t>
+            </w:r>
+            <w:r>
+              <w:t>n desde el enlace proporcionado en Google Play.</w:t>
+            </w:r>
+          </w:p>
+          <w:p>
+            <w:pPr>
+              <w:pStyle w:val="Prrafodelista"/>
+              <w:numPr>
+                <w:ilvl w:val="0"/>
+                <w:numId w:val="12"/>
+              </w:numPr>
+            </w:pPr>
+            <w:r>
+              <w:t>La versi</w:t>
+            </w:r>
+            <w:r>
+              <w:rPr>
+                <w:rFonts w:ascii="Aptos" w:hAnsi="Aptos" w:cs="Aptos"/>
+              </w:rPr>
+              <w:t>ó</w:t>
+            </w:r>
+            <w:r>
+              <w:t>n subida debe coincidir con la versi</w:t>
+            </w:r>
+            <w:r>
+              <w:rPr>
+                <w:rFonts w:ascii="Aptos" w:hAnsi="Aptos" w:cs="Aptos"/>
+              </w:rPr>
+              <w:t>ó</w:t>
+            </w:r>
+            <w:r>
+              <w:t>n estable del c</w:t>
+            </w:r>
+            <w:r>
+              <w:rPr>
+                <w:rFonts w:ascii="Aptos" w:hAnsi="Aptos" w:cs="Aptos"/>
+              </w:rPr>
+              <w:t>ó</w:t>
+            </w:r>
+            <w:r>
+              <w:t>digo fuente en el repositorio.</w:t>
+            </w:r>
+          </w:p>
+          <w:p>
+            <w:pPr>
+              <w:pStyle w:val="Prrafodelista"/>
+              <w:numPr>
+                <w:ilvl w:val="0"/>
+                <w:numId w:val="12"/>
+              </w:numPr>
+            </w:pPr>
+            <w:r>
+              <w:t>Se deben configurar los permisos y descripciones requeridas en la Play Store.</w:t>
+            </w:r>
+          </w:p>
+          <w:p>
+            <w:pPr>
+              <w:pStyle w:val="Prrafodelista"/>
+              <w:numPr>
+                <w:ilvl w:val="0"/>
+                <w:numId w:val="12"/>
+              </w:numPr>
+            </w:pPr>
+            <w:r>
+              <w:t>La aplicaci</w:t>
+            </w:r>
+            <w:r>
+              <w:rPr>
+                <w:rFonts w:ascii="Aptos" w:hAnsi="Aptos" w:cs="Aptos"/>
+              </w:rPr>
+              <w:t>ó</w:t>
+            </w:r>
+            <w:r>
+              <w:t>n debe cumplir con las pol</w:t>
+            </w:r>
+            <w:r>
+              <w:rPr>
+                <w:rFonts w:ascii="Aptos" w:hAnsi="Aptos" w:cs="Aptos"/>
+              </w:rPr>
+              <w:t>í</w:t>
+            </w:r>
+            <w:r>
+              <w:t>ticas de Google Play para su aprobación en pruebas o producción.</w:t>
+            </w:r>
+          </w:p>
+        </w:tc>
+        <w:tc>
+          <w:tcPr>
+            <w:tcW w:w="3278" w:type="dxa"/>
+          </w:tcPr>
+          <w:p>
+            <w:pPr>
+              <w:rPr>
+                <w:lang w:val="en-US"/>
+              </w:rPr>
+            </w:pPr>
+            <w:r>
+              <w:t xml:space="preserve">Valor: </w:t>
+            </w:r>
+          </w:p>
+          <w:p/>
+          <w:p>
+            <w:r>
+              <w:t>Prioridad: 2</w:t>
+            </w:r>
+          </w:p>
+          <w:p/>
+          <w:p>
+            <w:r>
+              <w:t xml:space="preserve">Estimación: </w:t>
+            </w:r>
+            <w:r>
+              <w:rPr>
+                <w:rFonts w:ascii="Aptos" w:hAnsi="Aptos"/>
+                <w:color w:val="000000"/>
+              </w:rPr>
+              <w:t>7</w:t>
+            </w:r>
+            <w:r>
+              <w:t xml:space="preserve"> h </w:t>
+            </w:r>
+          </w:p>
+        </w:tc>
+      </w:tr>
+    </w:tbl>
+    <w:p>
+      <w:pPr>
+        <w:tabs>
+          <w:tab w:val="left" w:pos="3600"/>
+        </w:tabs>
+        <w:rPr>
+          <w:b/>
+          <w:bCs/>
+          <w:sz w:val="32"/>
+          <w:szCs w:val="32"/>
+          <w:lang w:val="es-EC"/>
+        </w:rPr>
+      </w:pPr>
+    </w:p>
+    <w:p>
+      <w:pPr>
+        <w:tabs>
+          <w:tab w:val="left" w:pos="3600"/>
+        </w:tabs>
+        <w:rPr>
+          <w:b/>
+          <w:bCs/>
+          <w:sz w:val="32"/>
+          <w:szCs w:val="32"/>
+          <w:lang w:val="es-EC"/>
+        </w:rPr>
+      </w:pPr>
+    </w:p>
+    <w:p>
+      <w:pPr>
+        <w:tabs>
+          <w:tab w:val="left" w:pos="3600"/>
+        </w:tabs>
+        <w:rPr>
+          <w:b/>
+          <w:bCs/>
+          <w:sz w:val="32"/>
+          <w:szCs w:val="32"/>
+          <w:lang w:val="es-EC"/>
+        </w:rPr>
+      </w:pPr>
       <w:r>
         <w:rPr>
           <w:b/>
@@ -12279,18 +11847,7 @@
           <w:szCs w:val="32"/>
           <w:lang w:val="es-EC"/>
         </w:rPr>
-        <w:t>Product</w:t>
-      </w:r>
-      <w:proofErr w:type="spellEnd"/>
-      <w:r>
-        <w:rPr>
-          <w:b/>
-          <w:bCs/>
-          <w:sz w:val="32"/>
-          <w:szCs w:val="32"/>
-          <w:lang w:val="es-EC"/>
-        </w:rPr>
-        <w:t xml:space="preserve"> backlog. </w:t>
+        <w:t xml:space="preserve">Product backlog. </w:t>
       </w:r>
     </w:p>
     <w:tbl>
@@ -12505,15 +12062,7 @@
               </w:tabs>
             </w:pPr>
             <w:r>
-              <w:t xml:space="preserve">Integración con </w:t>
-            </w:r>
-            <w:proofErr w:type="spellStart"/>
-            <w:r>
-              <w:t>Firebase</w:t>
-            </w:r>
-            <w:proofErr w:type="spellEnd"/>
-            <w:r>
-              <w:t xml:space="preserve"> (RF-01, RF-02, RNF-02)</w:t>
+              <w:t>Integración con Firebase (RF-01, RF-02, RNF-02)</w:t>
             </w:r>
           </w:p>
           <w:p>
@@ -12680,18 +12229,10 @@
               </w:tabs>
             </w:pPr>
             <w:r>
-              <w:t xml:space="preserve">Diseño de la base de </w:t>
-            </w:r>
-            <w:proofErr w:type="gramStart"/>
-            <w:r>
-              <w:t xml:space="preserve">datos </w:t>
-            </w:r>
-            <w:r>
-              <w:t xml:space="preserve"> (</w:t>
-            </w:r>
-            <w:proofErr w:type="gramEnd"/>
-            <w:r>
-              <w:t>OR-01)</w:t>
+              <w:t xml:space="preserve">Diseño de la base de datos </w:t>
+            </w:r>
+            <w:r>
+              <w:t xml:space="preserve"> (OR-01)</w:t>
             </w:r>
           </w:p>
         </w:tc>
@@ -13136,6 +12677,7 @@
               </w:tabs>
             </w:pPr>
             <w:r>
+              <w:lastRenderedPageBreak/>
               <w:t>Historias de usuario #00</w:t>
             </w:r>
             <w:r>
@@ -14014,7 +13556,6 @@
               </w:tabs>
             </w:pPr>
             <w:r>
-              <w:lastRenderedPageBreak/>
               <w:t xml:space="preserve">Historia técnica #002 </w:t>
             </w:r>
           </w:p>
@@ -14481,15 +14022,7 @@
               <w:t xml:space="preserve">Compatibilidad </w:t>
             </w:r>
             <w:r>
-              <w:t xml:space="preserve">del </w:t>
-            </w:r>
-            <w:proofErr w:type="spellStart"/>
-            <w:r>
-              <w:t>Ssitema</w:t>
-            </w:r>
-            <w:proofErr w:type="spellEnd"/>
-            <w:r>
-              <w:t xml:space="preserve"> Operativo</w:t>
+              <w:t>del Ssitema Operativo</w:t>
             </w:r>
             <w:r>
               <w:t xml:space="preserve"> (RNF-03, RNF-04)</w:t>
@@ -14816,7 +14349,14 @@
                 <w:rFonts w:ascii="Aptos" w:hAnsi="Aptos"/>
                 <w:color w:val="000000"/>
               </w:rPr>
-              <w:t>14h</w:t>
+              <w:t>7</w:t>
+            </w:r>
+            <w:r>
+              <w:rPr>
+                <w:rFonts w:ascii="Aptos" w:hAnsi="Aptos"/>
+                <w:color w:val="000000"/>
+              </w:rPr>
+              <w:t>h</w:t>
             </w:r>
           </w:p>
         </w:tc>
@@ -14883,6 +14423,151 @@
           <w:tcPr>
             <w:tcW w:w="1558" w:type="dxa"/>
             <w:shd w:val="clear" w:color="auto" w:fill="0B769F" w:themeFill="accent4" w:themeFillShade="BF"/>
+          </w:tcPr>
+          <w:p>
+            <w:pPr>
+              <w:tabs>
+                <w:tab w:val="left" w:pos="3600"/>
+              </w:tabs>
+              <w:rPr>
+                <w:b/>
+                <w:bCs/>
+              </w:rPr>
+            </w:pPr>
+          </w:p>
+        </w:tc>
+      </w:tr>
+      <w:tr>
+        <w:tc>
+          <w:tcPr>
+            <w:tcW w:w="1519" w:type="dxa"/>
+            <w:shd w:val="clear" w:color="auto" w:fill="F1A983" w:themeFill="accent2" w:themeFillTint="99"/>
+          </w:tcPr>
+          <w:p>
+            <w:pPr>
+              <w:tabs>
+                <w:tab w:val="left" w:pos="3600"/>
+              </w:tabs>
+            </w:pPr>
+            <w:r>
+              <w:t>Historias</w:t>
+            </w:r>
+            <w:r>
+              <w:t>tecnica</w:t>
+            </w:r>
+            <w:r>
+              <w:t xml:space="preserve"> #0</w:t>
+            </w:r>
+            <w:r>
+              <w:t>7</w:t>
+            </w:r>
+          </w:p>
+        </w:tc>
+        <w:tc>
+          <w:tcPr>
+            <w:tcW w:w="2030" w:type="dxa"/>
+            <w:shd w:val="clear" w:color="auto" w:fill="F1A983" w:themeFill="accent2" w:themeFillTint="99"/>
+          </w:tcPr>
+          <w:p>
+            <w:pPr>
+              <w:tabs>
+                <w:tab w:val="left" w:pos="3600"/>
+              </w:tabs>
+            </w:pPr>
+            <w:r>
+              <w:rPr>
+                <w:sz w:val="24"/>
+                <w:szCs w:val="24"/>
+              </w:rPr>
+              <w:t>Publicación de la app en Google Play para pruebas internas y despliegue</w:t>
+            </w:r>
+          </w:p>
+        </w:tc>
+        <w:tc>
+          <w:tcPr>
+            <w:tcW w:w="812" w:type="dxa"/>
+            <w:shd w:val="clear" w:color="auto" w:fill="F1A983" w:themeFill="accent2" w:themeFillTint="99"/>
+            <w:vAlign w:val="center"/>
+          </w:tcPr>
+          <w:p>
+            <w:pPr>
+              <w:tabs>
+                <w:tab w:val="left" w:pos="3600"/>
+              </w:tabs>
+              <w:rPr>
+                <w:rFonts w:ascii="Aptos" w:hAnsi="Aptos"/>
+                <w:color w:val="000000"/>
+              </w:rPr>
+            </w:pPr>
+            <w:r>
+              <w:rPr>
+                <w:rFonts w:ascii="Aptos" w:hAnsi="Aptos"/>
+                <w:color w:val="000000"/>
+              </w:rPr>
+              <w:t>7h</w:t>
+            </w:r>
+          </w:p>
+        </w:tc>
+        <w:tc>
+          <w:tcPr>
+            <w:tcW w:w="1021" w:type="dxa"/>
+            <w:shd w:val="clear" w:color="auto" w:fill="F1A983" w:themeFill="accent2" w:themeFillTint="99"/>
+          </w:tcPr>
+          <w:p>
+            <w:pPr>
+              <w:tabs>
+                <w:tab w:val="left" w:pos="3600"/>
+              </w:tabs>
+            </w:pPr>
+            <w:r>
+              <w:t>12</w:t>
+            </w:r>
+          </w:p>
+        </w:tc>
+        <w:tc>
+          <w:tcPr>
+            <w:tcW w:w="1276" w:type="dxa"/>
+            <w:shd w:val="clear" w:color="auto" w:fill="F1A983" w:themeFill="accent2" w:themeFillTint="99"/>
+          </w:tcPr>
+          <w:p>
+            <w:pPr>
+              <w:tabs>
+                <w:tab w:val="left" w:pos="3600"/>
+              </w:tabs>
+            </w:pPr>
+            <w:r>
+              <w:t>Completado</w:t>
+            </w:r>
+          </w:p>
+        </w:tc>
+        <w:tc>
+          <w:tcPr>
+            <w:tcW w:w="1134" w:type="dxa"/>
+            <w:shd w:val="clear" w:color="auto" w:fill="F1A983" w:themeFill="accent2" w:themeFillTint="99"/>
+          </w:tcPr>
+          <w:p>
+            <w:pPr>
+              <w:tabs>
+                <w:tab w:val="left" w:pos="3600"/>
+              </w:tabs>
+              <w:rPr>
+                <w:b/>
+                <w:bCs/>
+              </w:rPr>
+            </w:pPr>
+            <w:r>
+              <w:rPr>
+                <w:b/>
+                <w:bCs/>
+              </w:rPr>
+              <w:t>2</w:t>
+            </w:r>
+          </w:p>
+        </w:tc>
+        <w:tc>
+          <w:tcPr>
+            <w:tcW w:w="1558" w:type="dxa"/>
+            <w:shd w:val="clear" w:color="auto" w:fill="F1A983" w:themeFill="accent2" w:themeFillTint="99"/>
           </w:tcPr>
           <w:p>
             <w:pPr>
@@ -16198,6 +15883,119 @@
     </w:lvl>
   </w:abstractNum>
   <w:abstractNum w:abstractNumId="10" w15:restartNumberingAfterBreak="0">
+    <w:nsid w:val="7C5A5A2E"/>
+    <w:multiLevelType w:val="hybridMultilevel"/>
+    <w:tmpl w:val="C68C6CDC"/>
+    <w:lvl w:ilvl="0" w:tplc="04090001">
+      <w:start w:val="1"/>
+      <w:numFmt w:val="bullet"/>
+      <w:lvlText w:val=""/>
+      <w:lvlJc w:val="left"/>
+      <w:pPr>
+        <w:ind w:left="720" w:hanging="360"/>
+      </w:pPr>
+      <w:rPr>
+        <w:rFonts w:ascii="Symbol" w:hAnsi="Symbol" w:hint="default"/>
+      </w:rPr>
+    </w:lvl>
+    <w:lvl w:ilvl="1" w:tplc="04090003" w:tentative="1">
+      <w:start w:val="1"/>
+      <w:numFmt w:val="bullet"/>
+      <w:lvlText w:val="o"/>
+      <w:lvlJc w:val="left"/>
+      <w:pPr>
+        <w:ind w:left="1440" w:hanging="360"/>
+      </w:pPr>
+      <w:rPr>
+        <w:rFonts w:ascii="Courier New" w:hAnsi="Courier New" w:cs="Courier New" w:hint="default"/>
+      </w:rPr>
+    </w:lvl>
+    <w:lvl w:ilvl="2" w:tplc="04090005" w:tentative="1">
+      <w:start w:val="1"/>
+      <w:numFmt w:val="bullet"/>
+      <w:lvlText w:val=""/>
+      <w:lvlJc w:val="left"/>
+      <w:pPr>
+        <w:ind w:left="2160" w:hanging="360"/>
+      </w:pPr>
+      <w:rPr>
+        <w:rFonts w:ascii="Wingdings" w:hAnsi="Wingdings" w:hint="default"/>
+      </w:rPr>
+    </w:lvl>
+    <w:lvl w:ilvl="3" w:tplc="04090001" w:tentative="1">
+      <w:start w:val="1"/>
+      <w:numFmt w:val="bullet"/>
+      <w:lvlText w:val=""/>
+      <w:lvlJc w:val="left"/>
+      <w:pPr>
+        <w:ind w:left="2880" w:hanging="360"/>
+      </w:pPr>
+      <w:rPr>
+        <w:rFonts w:ascii="Symbol" w:hAnsi="Symbol" w:hint="default"/>
+      </w:rPr>
+    </w:lvl>
+    <w:lvl w:ilvl="4" w:tplc="04090003" w:tentative="1">
+      <w:start w:val="1"/>
+      <w:numFmt w:val="bullet"/>
+      <w:lvlText w:val="o"/>
+      <w:lvlJc w:val="left"/>
+      <w:pPr>
+        <w:ind w:left="3600" w:hanging="360"/>
+      </w:pPr>
+      <w:rPr>
+        <w:rFonts w:ascii="Courier New" w:hAnsi="Courier New" w:cs="Courier New" w:hint="default"/>
+      </w:rPr>
+    </w:lvl>
+    <w:lvl w:ilvl="5" w:tplc="04090005" w:tentative="1">
+      <w:start w:val="1"/>
+      <w:numFmt w:val="bullet"/>
+      <w:lvlText w:val=""/>
+      <w:lvlJc w:val="left"/>
+      <w:pPr>
+        <w:ind w:left="4320" w:hanging="360"/>
+      </w:pPr>
+      <w:rPr>
+        <w:rFonts w:ascii="Wingdings" w:hAnsi="Wingdings" w:hint="default"/>
+      </w:rPr>
+    </w:lvl>
+    <w:lvl w:ilvl="6" w:tplc="04090001" w:tentative="1">
+      <w:start w:val="1"/>
+      <w:numFmt w:val="bullet"/>
+      <w:lvlText w:val=""/>
+      <w:lvlJc w:val="left"/>
+      <w:pPr>
+        <w:ind w:left="5040" w:hanging="360"/>
+      </w:pPr>
+      <w:rPr>
+        <w:rFonts w:ascii="Symbol" w:hAnsi="Symbol" w:hint="default"/>
+      </w:rPr>
+    </w:lvl>
+    <w:lvl w:ilvl="7" w:tplc="04090003" w:tentative="1">
+      <w:start w:val="1"/>
+      <w:numFmt w:val="bullet"/>
+      <w:lvlText w:val="o"/>
+      <w:lvlJc w:val="left"/>
+      <w:pPr>
+        <w:ind w:left="5760" w:hanging="360"/>
+      </w:pPr>
+      <w:rPr>
+        <w:rFonts w:ascii="Courier New" w:hAnsi="Courier New" w:cs="Courier New" w:hint="default"/>
+      </w:rPr>
+    </w:lvl>
+    <w:lvl w:ilvl="8" w:tplc="04090005" w:tentative="1">
+      <w:start w:val="1"/>
+      <w:numFmt w:val="bullet"/>
+      <w:lvlText w:val=""/>
+      <w:lvlJc w:val="left"/>
+      <w:pPr>
+        <w:ind w:left="6480" w:hanging="360"/>
+      </w:pPr>
+      <w:rPr>
+        <w:rFonts w:ascii="Wingdings" w:hAnsi="Wingdings" w:hint="default"/>
+      </w:rPr>
+    </w:lvl>
+  </w:abstractNum>
+  <w:abstractNum w:abstractNumId="11" w15:restartNumberingAfterBreak="0">
     <w:nsid w:val="7C620634"/>
     <w:multiLevelType w:val="hybridMultilevel"/>
     <w:tmpl w:val="4BB00FDA"/>
@@ -16317,7 +16115,7 @@
     <w:abstractNumId w:val="7"/>
   </w:num>
   <w:num w:numId="3" w16cid:durableId="2013295376">
-    <w:abstractNumId w:val="10"/>
+    <w:abstractNumId w:val="11"/>
   </w:num>
   <w:num w:numId="4" w16cid:durableId="132794435">
     <w:abstractNumId w:val="0"/>
@@ -16342,6 +16140,9 @@
   </w:num>
   <w:num w:numId="11" w16cid:durableId="894706562">
     <w:abstractNumId w:val="9"/>
+  </w:num>
+  <w:num w:numId="12" w16cid:durableId="1342320442">
+    <w:abstractNumId w:val="10"/>
   </w:num>
 </w:numbering>
 </file>
@@ -16950,7 +16751,6 @@
   <w:style w:type="character" w:default="1" w:styleId="Fuentedeprrafopredeter">
     <w:name w:val="Default Paragraph Font"/>
     <w:uiPriority w:val="1"/>
-    <w:semiHidden/>
     <w:unhideWhenUsed/>
   </w:style>
   <w:style w:type="table" w:default="1" w:styleId="Tablanormal">

</xml_diff>